<commit_message>
Added New File due to NTFS restrictrions
</commit_message>
<xml_diff>
--- a/Iteration 5/Iteration Plan 5.docx
+++ b/Iteration 5/Iteration Plan 5.docx
@@ -13,16 +13,22 @@
           <w:szCs w:val="24"/>
         </w:rPr>
       </w:pPr>
-      <w:bookmarkStart w:id="0" w:name="_GoBack"/>
-      <w:bookmarkEnd w:id="0"/>
-      <w:r>
-        <w:rPr>
-          <w:rFonts w:ascii="Arial" w:hAnsi="Arial" w:cs="Arial"/>
-          <w:sz w:val="24"/>
+      <w:r>
+        <w:rPr>
+          <w:rFonts w:ascii="Arial" w:hAnsi="Arial" w:cs="Arial"/>
+          <w:sz w:val="56"/>
           <w:szCs w:val="24"/>
         </w:rPr>
         <w:t>Iteration:</w:t>
       </w:r>
+      <w:r>
+        <w:rPr>
+          <w:rFonts w:ascii="Arial" w:hAnsi="Arial" w:cs="Arial"/>
+          <w:sz w:val="56"/>
+          <w:szCs w:val="24"/>
+        </w:rPr>
+        <w:t xml:space="preserve"> 5</w:t>
+      </w:r>
     </w:p>
     <w:p>
       <w:pPr>
@@ -42,6 +48,14 @@
         </w:rPr>
         <w:t>UML Diagram 1:</w:t>
       </w:r>
+      <w:r>
+        <w:rPr>
+          <w:rFonts w:ascii="Arial" w:hAnsi="Arial" w:cs="Arial"/>
+          <w:sz w:val="24"/>
+          <w:szCs w:val="24"/>
+        </w:rPr>
+        <w:t xml:space="preserve"> Class Diagram of Starting Product</w:t>
+      </w:r>
     </w:p>
     <w:p>
       <w:pPr>
@@ -56,6 +70,23 @@
     </w:p>
     <w:p>
       <w:pPr>
+        <w:rPr>
+          <w:rFonts w:ascii="Arial" w:hAnsi="Arial" w:cs="Arial"/>
+          <w:sz w:val="24"/>
+          <w:szCs w:val="24"/>
+        </w:rPr>
+      </w:pPr>
+      <w:r>
+        <w:rPr>
+          <w:rFonts w:ascii="Arial" w:hAnsi="Arial" w:cs="Arial"/>
+          <w:sz w:val="24"/>
+          <w:szCs w:val="24"/>
+        </w:rPr>
+        <w:br w:type="page"/>
+      </w:r>
+    </w:p>
+    <w:p>
+      <w:pPr>
         <w:spacing w:after="0" w:line="240" w:lineRule="auto"/>
         <w:contextualSpacing/>
         <w:rPr>
@@ -70,8 +101,17 @@
           <w:sz w:val="24"/>
           <w:szCs w:val="24"/>
         </w:rPr>
+        <w:lastRenderedPageBreak/>
         <w:t>UML Diagram 2:</w:t>
       </w:r>
+      <w:r>
+        <w:rPr>
+          <w:rFonts w:ascii="Arial" w:hAnsi="Arial" w:cs="Arial"/>
+          <w:sz w:val="24"/>
+          <w:szCs w:val="24"/>
+        </w:rPr>
+        <w:t xml:space="preserve"> Class Diagram of Finished Game</w:t>
+      </w:r>
     </w:p>
     <w:p>
       <w:pPr>
@@ -83,6 +123,23 @@
           <w:szCs w:val="24"/>
         </w:rPr>
       </w:pPr>
+    </w:p>
+    <w:p>
+      <w:pPr>
+        <w:rPr>
+          <w:rFonts w:ascii="Arial" w:hAnsi="Arial" w:cs="Arial"/>
+          <w:sz w:val="24"/>
+          <w:szCs w:val="24"/>
+        </w:rPr>
+      </w:pPr>
+      <w:r>
+        <w:rPr>
+          <w:rFonts w:ascii="Arial" w:hAnsi="Arial" w:cs="Arial"/>
+          <w:sz w:val="24"/>
+          <w:szCs w:val="24"/>
+        </w:rPr>
+        <w:br w:type="page"/>
+      </w:r>
     </w:p>
     <w:p>
       <w:pPr>
@@ -128,15 +185,98 @@
     </w:p>
     <w:p>
       <w:pPr>
-        <w:spacing w:after="0" w:line="240" w:lineRule="auto"/>
-        <w:contextualSpacing/>
-        <w:rPr>
-          <w:rFonts w:ascii="Arial" w:hAnsi="Arial" w:cs="Arial"/>
-          <w:sz w:val="24"/>
-          <w:szCs w:val="24"/>
-        </w:rPr>
-      </w:pPr>
-    </w:p>
+        <w:pStyle w:val="ListParagraph"/>
+        <w:numPr>
+          <w:ilvl w:val="1"/>
+          <w:numId w:val="4"/>
+        </w:numPr>
+        <w:spacing w:after="0" w:line="240" w:lineRule="auto"/>
+        <w:rPr>
+          <w:rFonts w:ascii="Arial" w:hAnsi="Arial" w:cs="Arial"/>
+          <w:sz w:val="24"/>
+          <w:szCs w:val="24"/>
+        </w:rPr>
+      </w:pPr>
+      <w:bookmarkStart w:id="0" w:name="_Hlk526027470"/>
+      <w:r>
+        <w:rPr>
+          <w:rFonts w:ascii="Arial" w:hAnsi="Arial" w:cs="Arial"/>
+          <w:sz w:val="24"/>
+          <w:szCs w:val="24"/>
+        </w:rPr>
+        <w:t>Can Play on Mobile</w:t>
+      </w:r>
+    </w:p>
+    <w:p>
+      <w:pPr>
+        <w:pStyle w:val="ListParagraph"/>
+        <w:numPr>
+          <w:ilvl w:val="1"/>
+          <w:numId w:val="4"/>
+        </w:numPr>
+        <w:spacing w:after="0" w:line="240" w:lineRule="auto"/>
+        <w:rPr>
+          <w:rFonts w:ascii="Arial" w:hAnsi="Arial" w:cs="Arial"/>
+          <w:sz w:val="24"/>
+          <w:szCs w:val="24"/>
+        </w:rPr>
+      </w:pPr>
+      <w:r>
+        <w:rPr>
+          <w:rFonts w:ascii="Arial" w:hAnsi="Arial" w:cs="Arial"/>
+          <w:sz w:val="24"/>
+          <w:szCs w:val="24"/>
+        </w:rPr>
+        <w:t>Lives</w:t>
+      </w:r>
+    </w:p>
+    <w:p>
+      <w:pPr>
+        <w:pStyle w:val="ListParagraph"/>
+        <w:numPr>
+          <w:ilvl w:val="1"/>
+          <w:numId w:val="4"/>
+        </w:numPr>
+        <w:spacing w:after="0" w:line="240" w:lineRule="auto"/>
+        <w:rPr>
+          <w:rFonts w:ascii="Arial" w:hAnsi="Arial" w:cs="Arial"/>
+          <w:sz w:val="24"/>
+          <w:szCs w:val="24"/>
+        </w:rPr>
+      </w:pPr>
+      <w:r>
+        <w:rPr>
+          <w:rFonts w:ascii="Arial" w:hAnsi="Arial" w:cs="Arial"/>
+          <w:sz w:val="24"/>
+          <w:szCs w:val="24"/>
+        </w:rPr>
+        <w:t xml:space="preserve">A theme for the game relevant to the Christchurch rebuild. (a saying, a person, an identifiable place) </w:t>
+      </w:r>
+    </w:p>
+    <w:p>
+      <w:pPr>
+        <w:pStyle w:val="ListParagraph"/>
+        <w:numPr>
+          <w:ilvl w:val="1"/>
+          <w:numId w:val="4"/>
+        </w:numPr>
+        <w:spacing w:after="0" w:line="240" w:lineRule="auto"/>
+        <w:rPr>
+          <w:rFonts w:ascii="Arial" w:hAnsi="Arial" w:cs="Arial"/>
+          <w:sz w:val="24"/>
+          <w:szCs w:val="24"/>
+        </w:rPr>
+      </w:pPr>
+      <w:r>
+        <w:rPr>
+          <w:rFonts w:ascii="Arial" w:hAnsi="Arial" w:cs="Arial"/>
+          <w:sz w:val="24"/>
+          <w:szCs w:val="24"/>
+        </w:rPr>
+        <w:t>Uses images derived from the Christchurch Rebuild.</w:t>
+      </w:r>
+    </w:p>
+    <w:bookmarkEnd w:id="0"/>
     <w:p>
       <w:pPr>
         <w:pStyle w:val="ListParagraph"/>
@@ -182,14 +322,72 @@
     </w:p>
     <w:p>
       <w:pPr>
-        <w:spacing w:after="0" w:line="240" w:lineRule="auto"/>
-        <w:contextualSpacing/>
-        <w:rPr>
-          <w:rFonts w:ascii="Arial" w:hAnsi="Arial" w:cs="Arial"/>
-          <w:sz w:val="24"/>
-          <w:szCs w:val="24"/>
-        </w:rPr>
-      </w:pPr>
+        <w:pStyle w:val="ListParagraph"/>
+        <w:numPr>
+          <w:ilvl w:val="1"/>
+          <w:numId w:val="4"/>
+        </w:numPr>
+        <w:spacing w:after="0" w:line="240" w:lineRule="auto"/>
+        <w:rPr>
+          <w:rFonts w:ascii="Arial" w:hAnsi="Arial" w:cs="Arial"/>
+          <w:sz w:val="24"/>
+          <w:szCs w:val="24"/>
+        </w:rPr>
+      </w:pPr>
+      <w:r>
+        <w:rPr>
+          <w:rFonts w:ascii="Arial" w:hAnsi="Arial" w:cs="Arial"/>
+          <w:sz w:val="24"/>
+          <w:szCs w:val="24"/>
+        </w:rPr>
+        <w:t>Can play the game using a mobile device – A</w:t>
+      </w:r>
+    </w:p>
+    <w:p>
+      <w:pPr>
+        <w:pStyle w:val="ListParagraph"/>
+        <w:numPr>
+          <w:ilvl w:val="1"/>
+          <w:numId w:val="4"/>
+        </w:numPr>
+        <w:spacing w:after="0" w:line="240" w:lineRule="auto"/>
+        <w:rPr>
+          <w:rFonts w:ascii="Arial" w:hAnsi="Arial" w:cs="Arial"/>
+          <w:sz w:val="24"/>
+          <w:szCs w:val="24"/>
+        </w:rPr>
+      </w:pPr>
+      <w:r>
+        <w:rPr>
+          <w:rFonts w:ascii="Arial" w:hAnsi="Arial" w:cs="Arial"/>
+          <w:sz w:val="24"/>
+          <w:szCs w:val="24"/>
+        </w:rPr>
+        <w:t>Lives – B</w:t>
+      </w:r>
+    </w:p>
+    <w:p>
+      <w:pPr>
+        <w:pStyle w:val="ListParagraph"/>
+        <w:numPr>
+          <w:ilvl w:val="1"/>
+          <w:numId w:val="4"/>
+        </w:numPr>
+        <w:spacing w:after="0" w:line="240" w:lineRule="auto"/>
+        <w:rPr>
+          <w:rFonts w:ascii="Arial" w:hAnsi="Arial" w:cs="Arial"/>
+          <w:sz w:val="24"/>
+          <w:szCs w:val="24"/>
+        </w:rPr>
+      </w:pPr>
+      <w:r>
+        <w:rPr>
+          <w:rFonts w:ascii="Arial" w:hAnsi="Arial" w:cs="Arial"/>
+          <w:sz w:val="24"/>
+          <w:szCs w:val="24"/>
+        </w:rPr>
+        <w:t>Thematic - C</w:t>
+      </w:r>
     </w:p>
     <w:p>
       <w:pPr>
@@ -217,14 +415,71 @@
     <w:p>
       <w:pPr>
         <w:pStyle w:val="ListParagraph"/>
-        <w:spacing w:after="0" w:line="240" w:lineRule="auto"/>
-        <w:ind w:left="1080"/>
-        <w:rPr>
-          <w:rFonts w:ascii="Arial" w:hAnsi="Arial" w:cs="Arial"/>
-          <w:sz w:val="24"/>
-          <w:szCs w:val="24"/>
-        </w:rPr>
-      </w:pPr>
+        <w:numPr>
+          <w:ilvl w:val="1"/>
+          <w:numId w:val="4"/>
+        </w:numPr>
+        <w:spacing w:after="0" w:line="240" w:lineRule="auto"/>
+        <w:rPr>
+          <w:rFonts w:ascii="Arial" w:hAnsi="Arial" w:cs="Arial"/>
+          <w:sz w:val="24"/>
+          <w:szCs w:val="24"/>
+        </w:rPr>
+      </w:pPr>
+      <w:r>
+        <w:rPr>
+          <w:rFonts w:ascii="Arial" w:hAnsi="Arial" w:cs="Arial"/>
+          <w:sz w:val="24"/>
+          <w:szCs w:val="24"/>
+        </w:rPr>
+        <w:t>A – 120 Minutes</w:t>
+      </w:r>
+    </w:p>
+    <w:p>
+      <w:pPr>
+        <w:pStyle w:val="ListParagraph"/>
+        <w:numPr>
+          <w:ilvl w:val="1"/>
+          <w:numId w:val="4"/>
+        </w:numPr>
+        <w:spacing w:after="0" w:line="240" w:lineRule="auto"/>
+        <w:rPr>
+          <w:rFonts w:ascii="Arial" w:hAnsi="Arial" w:cs="Arial"/>
+          <w:sz w:val="24"/>
+          <w:szCs w:val="24"/>
+        </w:rPr>
+      </w:pPr>
+      <w:r>
+        <w:rPr>
+          <w:rFonts w:ascii="Arial" w:hAnsi="Arial" w:cs="Arial"/>
+          <w:sz w:val="24"/>
+          <w:szCs w:val="24"/>
+        </w:rPr>
+        <w:t>B – 60 Minutes</w:t>
+      </w:r>
+    </w:p>
+    <w:p>
+      <w:pPr>
+        <w:pStyle w:val="ListParagraph"/>
+        <w:numPr>
+          <w:ilvl w:val="1"/>
+          <w:numId w:val="4"/>
+        </w:numPr>
+        <w:spacing w:after="0" w:line="240" w:lineRule="auto"/>
+        <w:rPr>
+          <w:rFonts w:ascii="Arial" w:hAnsi="Arial" w:cs="Arial"/>
+          <w:sz w:val="24"/>
+          <w:szCs w:val="24"/>
+        </w:rPr>
+      </w:pPr>
+      <w:r>
+        <w:rPr>
+          <w:rFonts w:ascii="Arial" w:hAnsi="Arial" w:cs="Arial"/>
+          <w:sz w:val="24"/>
+          <w:szCs w:val="24"/>
+        </w:rPr>
+        <w:t>C – 120 Minutes</w:t>
+      </w:r>
     </w:p>
     <w:p>
       <w:pPr>
@@ -252,25 +507,71 @@
     <w:p>
       <w:pPr>
         <w:pStyle w:val="ListParagraph"/>
-        <w:spacing w:after="0" w:line="240" w:lineRule="auto"/>
-        <w:rPr>
-          <w:rFonts w:ascii="Arial" w:hAnsi="Arial" w:cs="Arial"/>
-          <w:sz w:val="24"/>
-          <w:szCs w:val="24"/>
-        </w:rPr>
-      </w:pPr>
+        <w:numPr>
+          <w:ilvl w:val="1"/>
+          <w:numId w:val="4"/>
+        </w:numPr>
+        <w:spacing w:after="0" w:line="240" w:lineRule="auto"/>
+        <w:rPr>
+          <w:rFonts w:ascii="Arial" w:hAnsi="Arial" w:cs="Arial"/>
+          <w:sz w:val="24"/>
+          <w:szCs w:val="24"/>
+        </w:rPr>
+      </w:pPr>
+      <w:r>
+        <w:rPr>
+          <w:rFonts w:ascii="Arial" w:hAnsi="Arial" w:cs="Arial"/>
+          <w:sz w:val="24"/>
+          <w:szCs w:val="24"/>
+        </w:rPr>
+        <w:t>A – Playable game on a phone</w:t>
+      </w:r>
     </w:p>
     <w:p>
       <w:pPr>
         <w:pStyle w:val="ListParagraph"/>
-        <w:spacing w:after="0" w:line="240" w:lineRule="auto"/>
-        <w:ind w:left="1080"/>
-        <w:rPr>
-          <w:rFonts w:ascii="Arial" w:hAnsi="Arial" w:cs="Arial"/>
-          <w:sz w:val="24"/>
-          <w:szCs w:val="24"/>
-        </w:rPr>
-      </w:pPr>
+        <w:numPr>
+          <w:ilvl w:val="1"/>
+          <w:numId w:val="4"/>
+        </w:numPr>
+        <w:spacing w:after="0" w:line="240" w:lineRule="auto"/>
+        <w:rPr>
+          <w:rFonts w:ascii="Arial" w:hAnsi="Arial" w:cs="Arial"/>
+          <w:sz w:val="24"/>
+          <w:szCs w:val="24"/>
+        </w:rPr>
+      </w:pPr>
+      <w:r>
+        <w:rPr>
+          <w:rFonts w:ascii="Arial" w:hAnsi="Arial" w:cs="Arial"/>
+          <w:sz w:val="24"/>
+          <w:szCs w:val="24"/>
+        </w:rPr>
+        <w:t>B – Lives work</w:t>
+      </w:r>
+    </w:p>
+    <w:p>
+      <w:pPr>
+        <w:pStyle w:val="ListParagraph"/>
+        <w:numPr>
+          <w:ilvl w:val="1"/>
+          <w:numId w:val="4"/>
+        </w:numPr>
+        <w:spacing w:after="0" w:line="240" w:lineRule="auto"/>
+        <w:rPr>
+          <w:rFonts w:ascii="Arial" w:hAnsi="Arial" w:cs="Arial"/>
+          <w:sz w:val="24"/>
+          <w:szCs w:val="24"/>
+        </w:rPr>
+      </w:pPr>
+      <w:r>
+        <w:rPr>
+          <w:rFonts w:ascii="Arial" w:hAnsi="Arial" w:cs="Arial"/>
+          <w:sz w:val="24"/>
+          <w:szCs w:val="24"/>
+        </w:rPr>
+        <w:t>C – Fits with the Christchurch rebuild theme</w:t>
+      </w:r>
     </w:p>
     <w:p>
       <w:pPr>
@@ -297,8 +598,81 @@
     </w:p>
     <w:p>
       <w:pPr>
-        <w:spacing w:after="0" w:line="240" w:lineRule="auto"/>
-        <w:contextualSpacing/>
+        <w:pStyle w:val="ListParagraph"/>
+        <w:numPr>
+          <w:ilvl w:val="1"/>
+          <w:numId w:val="4"/>
+        </w:numPr>
+        <w:spacing w:after="0" w:line="240" w:lineRule="auto"/>
+        <w:rPr>
+          <w:rFonts w:ascii="Arial" w:hAnsi="Arial" w:cs="Arial"/>
+          <w:sz w:val="24"/>
+          <w:szCs w:val="24"/>
+        </w:rPr>
+      </w:pPr>
+      <w:r>
+        <w:rPr>
+          <w:rFonts w:ascii="Arial" w:hAnsi="Arial" w:cs="Arial"/>
+          <w:sz w:val="24"/>
+          <w:szCs w:val="24"/>
+        </w:rPr>
+        <w:t>A –</w:t>
+      </w:r>
+    </w:p>
+    <w:p>
+      <w:pPr>
+        <w:pStyle w:val="ListParagraph"/>
+        <w:numPr>
+          <w:ilvl w:val="1"/>
+          <w:numId w:val="4"/>
+        </w:numPr>
+        <w:spacing w:after="0" w:line="240" w:lineRule="auto"/>
+        <w:rPr>
+          <w:rFonts w:ascii="Arial" w:hAnsi="Arial" w:cs="Arial"/>
+          <w:sz w:val="24"/>
+          <w:szCs w:val="24"/>
+        </w:rPr>
+      </w:pPr>
+      <w:r>
+        <w:rPr>
+          <w:rFonts w:ascii="Arial" w:hAnsi="Arial" w:cs="Arial"/>
+          <w:sz w:val="24"/>
+          <w:szCs w:val="24"/>
+        </w:rPr>
+        <w:t>B –</w:t>
+      </w:r>
+    </w:p>
+    <w:p>
+      <w:pPr>
+        <w:pStyle w:val="ListParagraph"/>
+        <w:numPr>
+          <w:ilvl w:val="1"/>
+          <w:numId w:val="4"/>
+        </w:numPr>
+        <w:spacing w:after="0" w:line="240" w:lineRule="auto"/>
+        <w:rPr>
+          <w:rFonts w:ascii="Arial" w:hAnsi="Arial" w:cs="Arial"/>
+          <w:sz w:val="24"/>
+          <w:szCs w:val="24"/>
+        </w:rPr>
+      </w:pPr>
+      <w:r>
+        <w:rPr>
+          <w:rFonts w:ascii="Arial" w:hAnsi="Arial" w:cs="Arial"/>
+          <w:sz w:val="24"/>
+          <w:szCs w:val="24"/>
+        </w:rPr>
+        <w:t>C –</w:t>
+      </w:r>
+    </w:p>
+    <w:p>
+      <w:pPr>
+        <w:pStyle w:val="ListParagraph"/>
+        <w:numPr>
+          <w:ilvl w:val="0"/>
+          <w:numId w:val="4"/>
+        </w:numPr>
+        <w:spacing w:after="0" w:line="240" w:lineRule="auto"/>
         <w:rPr>
           <w:rFonts w:ascii="Arial" w:hAnsi="Arial" w:cs="Arial"/>
           <w:sz w:val="24"/>
@@ -335,7 +709,6 @@
           <w:szCs w:val="24"/>
           <w:lang w:eastAsia="zh-CN"/>
         </w:rPr>
-        <w:lastRenderedPageBreak/>
         <w:t>PLANNING A COMPLEX ALGORITHM</w:t>
       </w:r>
     </w:p>
@@ -386,1060 +759,552 @@
     <w:p>
       <w:pPr>
         <w:spacing w:after="0" w:line="240" w:lineRule="auto"/>
+        <w:rPr>
+          <w:rFonts w:ascii="Arial" w:hAnsi="Arial" w:cs="Arial"/>
+        </w:rPr>
+      </w:pPr>
+      <w:r>
+        <w:rPr>
+          <w:rFonts w:ascii="Arial" w:hAnsi="Arial" w:cs="Arial"/>
+        </w:rPr>
+        <w:t>Define the problem</w:t>
+      </w:r>
+    </w:p>
+    <w:p>
+      <w:pPr>
+        <w:spacing w:after="0" w:line="240" w:lineRule="auto"/>
+        <w:ind w:firstLine="720"/>
+        <w:rPr>
+          <w:rFonts w:ascii="Arial" w:hAnsi="Arial" w:cs="Arial"/>
+        </w:rPr>
+      </w:pPr>
+      <w:r>
+        <w:rPr>
+          <w:rFonts w:ascii="Arial" w:hAnsi="Arial" w:cs="Arial"/>
+        </w:rPr>
+        <w:t>The player should start the game with 3 lives and lose a life each time they die.</w:t>
+      </w:r>
+    </w:p>
+    <w:p>
+      <w:pPr>
+        <w:spacing w:after="0" w:line="240" w:lineRule="auto"/>
+        <w:rPr>
+          <w:rFonts w:ascii="Arial" w:hAnsi="Arial" w:cs="Arial"/>
+        </w:rPr>
+      </w:pPr>
+      <w:r>
+        <w:rPr>
+          <w:rFonts w:ascii="Arial" w:hAnsi="Arial" w:cs="Arial"/>
+        </w:rPr>
+        <w:t>Information the routine will hide</w:t>
+      </w:r>
+    </w:p>
+    <w:p>
+      <w:pPr>
+        <w:spacing w:after="0" w:line="240" w:lineRule="auto"/>
+        <w:ind w:firstLine="720"/>
+        <w:rPr>
+          <w:rFonts w:ascii="Arial" w:hAnsi="Arial" w:cs="Arial"/>
+        </w:rPr>
+      </w:pPr>
+      <w:r>
+        <w:rPr>
+          <w:rFonts w:ascii="Arial" w:hAnsi="Arial" w:cs="Arial"/>
+        </w:rPr>
+        <w:t>Will contain and evaluate player lives</w:t>
+      </w:r>
+    </w:p>
+    <w:p>
+      <w:pPr>
+        <w:spacing w:after="0" w:line="240" w:lineRule="auto"/>
+        <w:rPr>
+          <w:rFonts w:ascii="Arial" w:hAnsi="Arial" w:cs="Arial"/>
+        </w:rPr>
+      </w:pPr>
+      <w:r>
+        <w:rPr>
+          <w:rFonts w:ascii="Arial" w:hAnsi="Arial" w:cs="Arial"/>
+        </w:rPr>
+        <w:t>Inputs to the routine</w:t>
+      </w:r>
+    </w:p>
+    <w:p>
+      <w:pPr>
+        <w:spacing w:after="0" w:line="240" w:lineRule="auto"/>
+        <w:ind w:firstLine="720"/>
+        <w:rPr>
+          <w:rFonts w:ascii="Arial" w:hAnsi="Arial" w:cs="Arial"/>
+        </w:rPr>
+      </w:pPr>
+      <w:r>
+        <w:rPr>
+          <w:rFonts w:ascii="Arial" w:hAnsi="Arial" w:cs="Arial"/>
+        </w:rPr>
+        <w:t>How many lives does the player start with</w:t>
+      </w:r>
+    </w:p>
+    <w:p>
+      <w:pPr>
+        <w:spacing w:after="0" w:line="240" w:lineRule="auto"/>
+        <w:rPr>
+          <w:rFonts w:ascii="Arial" w:hAnsi="Arial" w:cs="Arial"/>
+        </w:rPr>
+      </w:pPr>
+      <w:r>
+        <w:rPr>
+          <w:rFonts w:ascii="Arial" w:hAnsi="Arial" w:cs="Arial"/>
+        </w:rPr>
+        <w:t>Outputs from the routine</w:t>
+      </w:r>
+    </w:p>
+    <w:p>
+      <w:pPr>
+        <w:spacing w:after="0" w:line="240" w:lineRule="auto"/>
+        <w:ind w:firstLine="720"/>
+        <w:rPr>
+          <w:rFonts w:ascii="Arial" w:hAnsi="Arial" w:cs="Arial"/>
+        </w:rPr>
+      </w:pPr>
+      <w:r>
+        <w:rPr>
+          <w:rFonts w:ascii="Arial" w:hAnsi="Arial" w:cs="Arial"/>
+        </w:rPr>
+        <w:t>How many lives does the player have now</w:t>
+      </w:r>
+    </w:p>
+    <w:p>
+      <w:pPr>
+        <w:spacing w:after="0" w:line="240" w:lineRule="auto"/>
+        <w:rPr>
+          <w:rFonts w:ascii="Arial" w:hAnsi="Arial" w:cs="Arial"/>
+        </w:rPr>
+      </w:pPr>
+      <w:r>
+        <w:rPr>
+          <w:rFonts w:ascii="Arial" w:hAnsi="Arial" w:cs="Arial"/>
+        </w:rPr>
+        <w:t>Pre-conditions</w:t>
+      </w:r>
+    </w:p>
+    <w:p>
+      <w:pPr>
+        <w:spacing w:after="0" w:line="240" w:lineRule="auto"/>
+        <w:ind w:firstLine="720"/>
+        <w:rPr>
+          <w:rFonts w:ascii="Arial" w:hAnsi="Arial" w:cs="Arial"/>
+        </w:rPr>
+      </w:pPr>
+      <w:r>
+        <w:rPr>
+          <w:rFonts w:ascii="Arial" w:hAnsi="Arial" w:cs="Arial"/>
+        </w:rPr>
+        <w:t>The game is running, the lives do not reset over the course of the game</w:t>
+      </w:r>
+    </w:p>
+    <w:p>
+      <w:pPr>
+        <w:spacing w:after="0" w:line="240" w:lineRule="auto"/>
+        <w:rPr>
+          <w:rFonts w:ascii="Arial" w:hAnsi="Arial" w:cs="Arial"/>
+        </w:rPr>
+      </w:pPr>
+      <w:r>
+        <w:rPr>
+          <w:rFonts w:ascii="Arial" w:hAnsi="Arial" w:cs="Arial"/>
+        </w:rPr>
+        <w:t>Post-conditions</w:t>
+      </w:r>
+    </w:p>
+    <w:p>
+      <w:pPr>
+        <w:spacing w:after="0" w:line="240" w:lineRule="auto"/>
+        <w:ind w:firstLine="720"/>
+        <w:rPr>
+          <w:rFonts w:ascii="Arial" w:hAnsi="Arial" w:cs="Arial"/>
+        </w:rPr>
+      </w:pPr>
+      <w:r>
+        <w:rPr>
+          <w:rFonts w:ascii="Arial" w:hAnsi="Arial" w:cs="Arial"/>
+        </w:rPr>
+        <w:t>There are still lives</w:t>
+      </w:r>
+    </w:p>
+    <w:p>
+      <w:pPr>
+        <w:spacing w:after="0" w:line="240" w:lineRule="auto"/>
+        <w:rPr>
+          <w:rFonts w:ascii="Arial" w:hAnsi="Arial" w:cs="Arial"/>
+        </w:rPr>
+      </w:pPr>
+      <w:r>
+        <w:rPr>
+          <w:rFonts w:ascii="Arial" w:hAnsi="Arial" w:cs="Arial"/>
+        </w:rPr>
+        <w:t>Name the Routine</w:t>
+      </w:r>
+    </w:p>
+    <w:p>
+      <w:pPr>
+        <w:spacing w:after="0" w:line="240" w:lineRule="auto"/>
+        <w:ind w:firstLine="720"/>
+        <w:rPr>
+          <w:rFonts w:ascii="Arial" w:hAnsi="Arial" w:cs="Arial"/>
+        </w:rPr>
+      </w:pPr>
+      <w:r>
+        <w:rPr>
+          <w:rFonts w:ascii="Arial" w:hAnsi="Arial" w:cs="Arial"/>
+        </w:rPr>
+        <w:t>reducePlayerLives()</w:t>
+      </w:r>
+    </w:p>
+    <w:p>
+      <w:pPr>
+        <w:spacing w:after="0" w:line="240" w:lineRule="auto"/>
+        <w:rPr>
+          <w:rFonts w:ascii="Arial" w:hAnsi="Arial" w:cs="Arial"/>
+        </w:rPr>
+      </w:pPr>
+      <w:r>
+        <w:rPr>
+          <w:rFonts w:ascii="Arial" w:hAnsi="Arial" w:cs="Arial"/>
+        </w:rPr>
+        <w:t>Decide how to test the routine</w:t>
+      </w:r>
+    </w:p>
+    <w:p>
+      <w:pPr>
+        <w:spacing w:after="0" w:line="240" w:lineRule="auto"/>
+        <w:ind w:firstLine="720"/>
+        <w:rPr>
+          <w:rFonts w:ascii="Arial" w:hAnsi="Arial" w:cs="Arial"/>
+        </w:rPr>
+      </w:pPr>
+      <w:r>
+        <w:rPr>
+          <w:rFonts w:ascii="Arial" w:hAnsi="Arial" w:cs="Arial"/>
+        </w:rPr>
+        <w:t>The Lives will display on the screen</w:t>
+      </w:r>
+    </w:p>
+    <w:p>
+      <w:pPr>
+        <w:spacing w:after="0" w:line="240" w:lineRule="auto"/>
+        <w:contextualSpacing/>
+        <w:rPr>
+          <w:rFonts w:ascii="Arial" w:eastAsia="SimSun" w:hAnsi="Arial" w:cs="Arial"/>
+          <w:b/>
+          <w:sz w:val="24"/>
+          <w:szCs w:val="24"/>
+          <w:lang w:eastAsia="zh-CN"/>
+        </w:rPr>
+      </w:pPr>
+      <w:r>
+        <w:rPr>
+          <w:rFonts w:ascii="Arial" w:eastAsia="SimSun" w:hAnsi="Arial" w:cs="Arial"/>
+          <w:b/>
+          <w:sz w:val="24"/>
+          <w:szCs w:val="24"/>
+          <w:lang w:eastAsia="zh-CN"/>
+        </w:rPr>
+        <w:t>WRITE PSEUDOCODE</w:t>
+      </w:r>
+    </w:p>
+    <w:p>
+      <w:pPr>
+        <w:spacing w:after="0" w:line="240" w:lineRule="auto"/>
+        <w:contextualSpacing/>
+        <w:rPr>
+          <w:rFonts w:ascii="Arial" w:eastAsia="SimSun" w:hAnsi="Arial" w:cs="Arial"/>
+          <w:sz w:val="24"/>
+          <w:szCs w:val="24"/>
+          <w:lang w:eastAsia="zh-CN"/>
+        </w:rPr>
+      </w:pPr>
+    </w:p>
+    <w:p>
+      <w:pPr>
+        <w:spacing w:after="0" w:line="240" w:lineRule="auto"/>
+        <w:contextualSpacing/>
+        <w:rPr>
+          <w:rFonts w:ascii="Arial" w:eastAsia="SimSun" w:hAnsi="Arial" w:cs="Arial"/>
+          <w:b/>
+          <w:sz w:val="24"/>
+          <w:szCs w:val="24"/>
+          <w:lang w:eastAsia="zh-CN"/>
+        </w:rPr>
+      </w:pPr>
+      <w:r>
+        <w:rPr>
+          <w:rFonts w:ascii="Arial" w:eastAsia="SimSun" w:hAnsi="Arial" w:cs="Arial"/>
+          <w:b/>
+          <w:sz w:val="24"/>
+          <w:szCs w:val="24"/>
+          <w:lang w:eastAsia="zh-CN"/>
+        </w:rPr>
+        <w:t>CODE THE ROUTINE</w:t>
+      </w:r>
+    </w:p>
+    <w:p>
+      <w:pPr>
+        <w:spacing w:after="0" w:line="240" w:lineRule="auto"/>
+        <w:contextualSpacing/>
+        <w:rPr>
+          <w:rFonts w:ascii="Arial" w:eastAsia="SimSun" w:hAnsi="Arial" w:cs="Arial"/>
+          <w:sz w:val="24"/>
+          <w:szCs w:val="24"/>
+          <w:lang w:eastAsia="zh-CN"/>
+        </w:rPr>
+      </w:pPr>
+    </w:p>
+    <w:p>
+      <w:pPr>
+        <w:spacing w:after="0" w:line="240" w:lineRule="auto"/>
+        <w:contextualSpacing/>
+        <w:rPr>
+          <w:rFonts w:ascii="Arial" w:eastAsia="SimSun" w:hAnsi="Arial" w:cs="Arial"/>
+          <w:b/>
+          <w:sz w:val="24"/>
+          <w:szCs w:val="24"/>
+          <w:lang w:eastAsia="zh-CN"/>
+        </w:rPr>
+      </w:pPr>
+      <w:r>
+        <w:rPr>
+          <w:rFonts w:ascii="Arial" w:eastAsia="SimSun" w:hAnsi="Arial" w:cs="Arial"/>
+          <w:b/>
+          <w:sz w:val="24"/>
+          <w:szCs w:val="24"/>
+          <w:lang w:eastAsia="zh-CN"/>
+        </w:rPr>
+        <w:t>CHECK THE CODE</w:t>
+      </w:r>
+      <w:bookmarkStart w:id="1" w:name="_GoBack"/>
+      <w:bookmarkEnd w:id="1"/>
+    </w:p>
+    <w:p>
+      <w:pPr>
+        <w:spacing w:after="0" w:line="240" w:lineRule="auto"/>
         <w:ind w:firstLine="720"/>
         <w:contextualSpacing/>
         <w:rPr>
+          <w:rFonts w:ascii="Arial" w:hAnsi="Arial" w:cs="Arial"/>
+          <w:sz w:val="24"/>
+          <w:szCs w:val="24"/>
+        </w:rPr>
+      </w:pPr>
+      <w:r>
+        <w:rPr>
           <w:rFonts w:ascii="Arial" w:eastAsia="SimSun" w:hAnsi="Arial" w:cs="Arial"/>
           <w:sz w:val="24"/>
           <w:szCs w:val="24"/>
           <w:lang w:eastAsia="zh-CN"/>
         </w:rPr>
-      </w:pPr>
-      <w:r>
-        <w:rPr>
-          <w:rFonts w:ascii="Arial" w:eastAsia="SimSun" w:hAnsi="Arial" w:cs="Arial"/>
-          <w:sz w:val="24"/>
-          <w:szCs w:val="24"/>
-          <w:lang w:eastAsia="zh-CN"/>
-        </w:rPr>
-        <w:t>Define the problem</w:t>
-      </w:r>
-    </w:p>
-    <w:p>
-      <w:pPr>
-        <w:pBdr>
-          <w:bottom w:val="single" w:sz="6" w:space="1" w:color="auto"/>
-        </w:pBdr>
-        <w:spacing w:after="0" w:line="240" w:lineRule="auto"/>
-        <w:ind w:left="720"/>
+        <w:t>Working Perfectly!!!</w:t>
+      </w:r>
+    </w:p>
+    <w:p>
+      <w:pPr>
+        <w:rPr>
+          <w:rFonts w:ascii="Arial" w:hAnsi="Arial" w:cs="Arial"/>
+          <w:sz w:val="24"/>
+          <w:szCs w:val="24"/>
+        </w:rPr>
+      </w:pPr>
+      <w:r>
+        <w:rPr>
+          <w:rFonts w:ascii="Arial" w:hAnsi="Arial" w:cs="Arial"/>
+          <w:sz w:val="24"/>
+          <w:szCs w:val="24"/>
+        </w:rPr>
+        <w:br w:type="page"/>
+      </w:r>
+    </w:p>
+    <w:p>
+      <w:pPr>
+        <w:spacing w:after="0" w:line="240" w:lineRule="auto"/>
         <w:contextualSpacing/>
         <w:rPr>
-          <w:rFonts w:ascii="Arial" w:eastAsia="SimSun" w:hAnsi="Arial" w:cs="Arial"/>
-          <w:i/>
-          <w:sz w:val="24"/>
-          <w:szCs w:val="24"/>
-          <w:lang w:eastAsia="zh-CN"/>
-        </w:rPr>
-      </w:pPr>
-    </w:p>
-    <w:p>
-      <w:pPr>
-        <w:spacing w:after="0" w:line="240" w:lineRule="auto"/>
-        <w:ind w:firstLine="720"/>
+          <w:rFonts w:ascii="Arial" w:hAnsi="Arial" w:cs="Arial"/>
+          <w:sz w:val="24"/>
+          <w:szCs w:val="24"/>
+        </w:rPr>
+      </w:pPr>
+      <w:r>
+        <w:rPr>
+          <w:rFonts w:ascii="Arial" w:hAnsi="Arial" w:cs="Arial"/>
+          <w:sz w:val="24"/>
+          <w:szCs w:val="24"/>
+        </w:rPr>
+        <w:t>A plan for how the program feature you are working on will work [UML dynamic diagram, story-boards, wireframe, pseudocode]</w:t>
+      </w:r>
+      <w:r>
+        <w:rPr>
+          <w:rFonts w:ascii="Arial" w:hAnsi="Arial" w:cs="Arial"/>
+          <w:sz w:val="24"/>
+          <w:szCs w:val="24"/>
+        </w:rPr>
+        <w:t>:</w:t>
+      </w:r>
+    </w:p>
+    <w:p>
+      <w:pPr>
+        <w:spacing w:after="0" w:line="240" w:lineRule="auto"/>
         <w:contextualSpacing/>
         <w:rPr>
-          <w:rFonts w:ascii="Arial" w:eastAsia="SimSun" w:hAnsi="Arial" w:cs="Arial"/>
-          <w:sz w:val="24"/>
-          <w:szCs w:val="24"/>
-          <w:lang w:eastAsia="zh-CN"/>
-        </w:rPr>
-      </w:pPr>
-      <w:r>
-        <w:rPr>
-          <w:rFonts w:ascii="Arial" w:eastAsia="SimSun" w:hAnsi="Arial" w:cs="Arial"/>
-          <w:sz w:val="24"/>
-          <w:szCs w:val="24"/>
-          <w:lang w:eastAsia="zh-CN"/>
-        </w:rPr>
-        <w:t>Information the routine will hide</w:t>
-      </w:r>
-    </w:p>
-    <w:p>
-      <w:pPr>
-        <w:pBdr>
-          <w:bottom w:val="single" w:sz="6" w:space="1" w:color="auto"/>
-        </w:pBdr>
-        <w:spacing w:after="0" w:line="240" w:lineRule="auto"/>
-        <w:ind w:left="720"/>
+          <w:rFonts w:ascii="Arial" w:hAnsi="Arial" w:cs="Arial"/>
+          <w:sz w:val="24"/>
+          <w:szCs w:val="24"/>
+        </w:rPr>
+      </w:pPr>
+      <w:r>
+        <w:rPr>
+          <w:noProof/>
+        </w:rPr>
+        <w:drawing>
+          <wp:inline distT="0" distB="0" distL="0" distR="0" wp14:anchorId="4BAC1E50" wp14:editId="5A840653">
+            <wp:extent cx="6840220" cy="3475355"/>
+            <wp:effectExtent l="0" t="0" r="0" b="0"/>
+            <wp:docPr id="1" name="Picture 1"/>
+            <wp:cNvGraphicFramePr>
+              <a:graphicFrameLocks xmlns:a="http://schemas.openxmlformats.org/drawingml/2006/main" noChangeAspect="1"/>
+            </wp:cNvGraphicFramePr>
+            <a:graphic xmlns:a="http://schemas.openxmlformats.org/drawingml/2006/main">
+              <a:graphicData uri="http://schemas.openxmlformats.org/drawingml/2006/picture">
+                <pic:pic xmlns:pic="http://schemas.openxmlformats.org/drawingml/2006/picture">
+                  <pic:nvPicPr>
+                    <pic:cNvPr id="1" name=""/>
+                    <pic:cNvPicPr/>
+                  </pic:nvPicPr>
+                  <pic:blipFill>
+                    <a:blip r:embed="rId7"/>
+                    <a:stretch>
+                      <a:fillRect/>
+                    </a:stretch>
+                  </pic:blipFill>
+                  <pic:spPr>
+                    <a:xfrm>
+                      <a:off x="0" y="0"/>
+                      <a:ext cx="6840220" cy="3475355"/>
+                    </a:xfrm>
+                    <a:prstGeom prst="rect">
+                      <a:avLst/>
+                    </a:prstGeom>
+                  </pic:spPr>
+                </pic:pic>
+              </a:graphicData>
+            </a:graphic>
+          </wp:inline>
+        </w:drawing>
+      </w:r>
+    </w:p>
+    <w:p>
+      <w:pPr>
+        <w:spacing w:after="0" w:line="240" w:lineRule="auto"/>
         <w:contextualSpacing/>
         <w:rPr>
-          <w:rFonts w:ascii="Arial" w:eastAsia="SimSun" w:hAnsi="Arial" w:cs="Arial"/>
-          <w:sz w:val="24"/>
-          <w:szCs w:val="24"/>
-          <w:lang w:eastAsia="zh-CN"/>
-        </w:rPr>
-      </w:pPr>
-    </w:p>
-    <w:p>
-      <w:pPr>
-        <w:spacing w:after="0" w:line="240" w:lineRule="auto"/>
-        <w:ind w:firstLine="720"/>
+          <w:rFonts w:ascii="Arial" w:hAnsi="Arial" w:cs="Arial"/>
+          <w:sz w:val="24"/>
+          <w:szCs w:val="24"/>
+        </w:rPr>
+      </w:pPr>
+      <w:r>
+        <w:rPr>
+          <w:rFonts w:ascii="Arial" w:hAnsi="Arial" w:cs="Arial"/>
+          <w:sz w:val="24"/>
+          <w:szCs w:val="24"/>
+        </w:rPr>
+        <w:t>POST CODE COMPLETION&gt;&gt;&gt;&gt;&gt;</w:t>
+      </w:r>
+    </w:p>
+    <w:p>
+      <w:pPr>
+        <w:spacing w:after="0" w:line="240" w:lineRule="auto"/>
         <w:contextualSpacing/>
         <w:rPr>
-          <w:rFonts w:ascii="Arial" w:eastAsia="SimSun" w:hAnsi="Arial" w:cs="Arial"/>
-          <w:sz w:val="24"/>
-          <w:szCs w:val="24"/>
-          <w:lang w:eastAsia="zh-CN"/>
-        </w:rPr>
-      </w:pPr>
-      <w:r>
-        <w:rPr>
-          <w:rFonts w:ascii="Arial" w:eastAsia="SimSun" w:hAnsi="Arial" w:cs="Arial"/>
-          <w:sz w:val="24"/>
-          <w:szCs w:val="24"/>
-          <w:lang w:eastAsia="zh-CN"/>
-        </w:rPr>
-        <w:t>Inputs to the routine</w:t>
-      </w:r>
-    </w:p>
-    <w:p>
-      <w:pPr>
-        <w:pBdr>
-          <w:bottom w:val="single" w:sz="6" w:space="1" w:color="auto"/>
-        </w:pBdr>
-        <w:spacing w:after="0" w:line="240" w:lineRule="auto"/>
-        <w:ind w:left="720"/>
+          <w:rFonts w:ascii="Arial" w:hAnsi="Arial" w:cs="Arial"/>
+          <w:sz w:val="24"/>
+          <w:szCs w:val="24"/>
+        </w:rPr>
+      </w:pPr>
+      <w:r>
+        <w:rPr>
+          <w:rFonts w:ascii="Arial" w:hAnsi="Arial" w:cs="Arial"/>
+          <w:sz w:val="24"/>
+          <w:szCs w:val="24"/>
+        </w:rPr>
+        <w:t xml:space="preserve"> A report showing nil style defects in your code according to JavaScript Standard Style https://standardjs.com/index.html:  </w:t>
+      </w:r>
+    </w:p>
+    <w:p>
+      <w:pPr>
+        <w:spacing w:after="0" w:line="240" w:lineRule="auto"/>
         <w:contextualSpacing/>
         <w:rPr>
-          <w:rFonts w:ascii="Arial" w:eastAsia="SimSun" w:hAnsi="Arial" w:cs="Arial"/>
-          <w:i/>
-          <w:sz w:val="24"/>
-          <w:szCs w:val="24"/>
-          <w:lang w:eastAsia="zh-CN"/>
-        </w:rPr>
-      </w:pPr>
-    </w:p>
-    <w:p>
-      <w:pPr>
-        <w:spacing w:after="0" w:line="240" w:lineRule="auto"/>
-        <w:ind w:firstLine="720"/>
+          <w:rFonts w:ascii="Arial" w:hAnsi="Arial" w:cs="Arial"/>
+          <w:sz w:val="24"/>
+          <w:szCs w:val="24"/>
+        </w:rPr>
+      </w:pPr>
+    </w:p>
+    <w:p>
+      <w:pPr>
+        <w:spacing w:after="0" w:line="240" w:lineRule="auto"/>
         <w:contextualSpacing/>
         <w:rPr>
-          <w:rFonts w:ascii="Arial" w:eastAsia="SimSun" w:hAnsi="Arial" w:cs="Arial"/>
-          <w:sz w:val="24"/>
-          <w:szCs w:val="24"/>
-          <w:lang w:eastAsia="zh-CN"/>
-        </w:rPr>
-      </w:pPr>
-      <w:r>
-        <w:rPr>
-          <w:rFonts w:ascii="Arial" w:eastAsia="SimSun" w:hAnsi="Arial" w:cs="Arial"/>
-          <w:sz w:val="24"/>
-          <w:szCs w:val="24"/>
-          <w:lang w:eastAsia="zh-CN"/>
-        </w:rPr>
-        <w:t>Outputs from the routine</w:t>
-      </w:r>
-    </w:p>
-    <w:p>
-      <w:pPr>
-        <w:pBdr>
-          <w:bottom w:val="single" w:sz="6" w:space="1" w:color="auto"/>
-        </w:pBdr>
-        <w:spacing w:after="0" w:line="240" w:lineRule="auto"/>
-        <w:ind w:left="720"/>
+          <w:rFonts w:ascii="Arial" w:hAnsi="Arial" w:cs="Arial"/>
+          <w:sz w:val="24"/>
+          <w:szCs w:val="24"/>
+        </w:rPr>
+      </w:pPr>
+    </w:p>
+    <w:p>
+      <w:pPr>
+        <w:spacing w:after="0" w:line="240" w:lineRule="auto"/>
         <w:contextualSpacing/>
         <w:rPr>
-          <w:rFonts w:ascii="Arial" w:eastAsia="SimSun" w:hAnsi="Arial" w:cs="Arial"/>
-          <w:sz w:val="24"/>
-          <w:szCs w:val="24"/>
-          <w:lang w:eastAsia="zh-CN"/>
-        </w:rPr>
-      </w:pPr>
-    </w:p>
-    <w:p>
-      <w:pPr>
-        <w:spacing w:after="0" w:line="240" w:lineRule="auto"/>
-        <w:ind w:firstLine="720"/>
+          <w:rFonts w:ascii="Arial" w:hAnsi="Arial" w:cs="Arial"/>
+          <w:sz w:val="24"/>
+          <w:szCs w:val="24"/>
+        </w:rPr>
+      </w:pPr>
+      <w:r>
+        <w:rPr>
+          <w:rFonts w:ascii="Arial" w:hAnsi="Arial" w:cs="Arial"/>
+          <w:sz w:val="24"/>
+          <w:szCs w:val="24"/>
+        </w:rPr>
+        <w:t xml:space="preserve">Mistakes were made! A description and analysis of the mistakes made in the iteration: </w:t>
+      </w:r>
+    </w:p>
+    <w:p>
+      <w:pPr>
+        <w:spacing w:after="0" w:line="240" w:lineRule="auto"/>
         <w:contextualSpacing/>
         <w:rPr>
-          <w:rFonts w:ascii="Arial" w:eastAsia="SimSun" w:hAnsi="Arial" w:cs="Arial"/>
-          <w:sz w:val="24"/>
-          <w:szCs w:val="24"/>
-          <w:lang w:eastAsia="zh-CN"/>
-        </w:rPr>
-      </w:pPr>
-      <w:r>
-        <w:rPr>
-          <w:rFonts w:ascii="Arial" w:eastAsia="SimSun" w:hAnsi="Arial" w:cs="Arial"/>
-          <w:sz w:val="24"/>
-          <w:szCs w:val="24"/>
-          <w:lang w:eastAsia="zh-CN"/>
-        </w:rPr>
-        <w:t>Pre-conditions</w:t>
-      </w:r>
-    </w:p>
-    <w:p>
-      <w:pPr>
-        <w:spacing w:after="0" w:line="240" w:lineRule="auto"/>
-        <w:ind w:left="720"/>
+          <w:rFonts w:ascii="Arial" w:hAnsi="Arial" w:cs="Arial"/>
+          <w:sz w:val="24"/>
+          <w:szCs w:val="24"/>
+        </w:rPr>
+      </w:pPr>
+    </w:p>
+    <w:p>
+      <w:pPr>
+        <w:spacing w:after="0" w:line="240" w:lineRule="auto"/>
         <w:contextualSpacing/>
         <w:rPr>
-          <w:rFonts w:ascii="Arial" w:eastAsia="SimSun" w:hAnsi="Arial" w:cs="Arial"/>
-          <w:i/>
-          <w:sz w:val="24"/>
-          <w:szCs w:val="24"/>
-          <w:lang w:eastAsia="zh-CN"/>
-        </w:rPr>
-      </w:pPr>
-    </w:p>
-    <w:p>
-      <w:pPr>
-        <w:pBdr>
-          <w:top w:val="single" w:sz="6" w:space="1" w:color="auto"/>
-          <w:bottom w:val="single" w:sz="6" w:space="1" w:color="auto"/>
-        </w:pBdr>
-        <w:spacing w:after="0" w:line="240" w:lineRule="auto"/>
-        <w:ind w:left="720"/>
+          <w:rFonts w:ascii="Arial" w:hAnsi="Arial" w:cs="Arial"/>
+          <w:sz w:val="24"/>
+          <w:szCs w:val="24"/>
+        </w:rPr>
+      </w:pPr>
+    </w:p>
+    <w:p>
+      <w:pPr>
+        <w:spacing w:after="0" w:line="240" w:lineRule="auto"/>
         <w:contextualSpacing/>
         <w:rPr>
-          <w:rFonts w:ascii="Arial" w:eastAsia="SimSun" w:hAnsi="Arial" w:cs="Arial"/>
-          <w:i/>
-          <w:sz w:val="24"/>
-          <w:szCs w:val="24"/>
-          <w:lang w:eastAsia="zh-CN"/>
-        </w:rPr>
-      </w:pPr>
-    </w:p>
-    <w:p>
-      <w:pPr>
-        <w:spacing w:after="0" w:line="240" w:lineRule="auto"/>
-        <w:ind w:firstLine="720"/>
-        <w:contextualSpacing/>
-        <w:rPr>
-          <w:rFonts w:ascii="Arial" w:eastAsia="SimSun" w:hAnsi="Arial" w:cs="Arial"/>
-          <w:sz w:val="24"/>
-          <w:szCs w:val="24"/>
-          <w:lang w:eastAsia="zh-CN"/>
-        </w:rPr>
-      </w:pPr>
-      <w:r>
-        <w:rPr>
-          <w:rFonts w:ascii="Arial" w:eastAsia="SimSun" w:hAnsi="Arial" w:cs="Arial"/>
-          <w:sz w:val="24"/>
-          <w:szCs w:val="24"/>
-          <w:lang w:eastAsia="zh-CN"/>
-        </w:rPr>
-        <w:t>Post-conditions</w:t>
-      </w:r>
-    </w:p>
-    <w:p>
-      <w:pPr>
-        <w:pBdr>
-          <w:bottom w:val="single" w:sz="6" w:space="1" w:color="auto"/>
-        </w:pBdr>
-        <w:spacing w:after="0" w:line="240" w:lineRule="auto"/>
-        <w:ind w:left="720"/>
-        <w:contextualSpacing/>
-        <w:rPr>
-          <w:rFonts w:ascii="Arial" w:eastAsia="SimSun" w:hAnsi="Arial" w:cs="Arial"/>
-          <w:sz w:val="24"/>
-          <w:szCs w:val="24"/>
-          <w:lang w:eastAsia="zh-CN"/>
-        </w:rPr>
-      </w:pPr>
-    </w:p>
-    <w:p>
-      <w:pPr>
-        <w:spacing w:after="0" w:line="240" w:lineRule="auto"/>
-        <w:contextualSpacing/>
-        <w:rPr>
-          <w:rFonts w:ascii="Arial" w:eastAsia="SimSun" w:hAnsi="Arial" w:cs="Arial"/>
-          <w:sz w:val="24"/>
-          <w:szCs w:val="24"/>
-          <w:lang w:eastAsia="zh-CN"/>
-        </w:rPr>
-      </w:pPr>
-      <w:r>
-        <w:rPr>
-          <w:rFonts w:ascii="Arial" w:eastAsia="SimSun" w:hAnsi="Arial" w:cs="Arial"/>
-          <w:sz w:val="24"/>
-          <w:szCs w:val="24"/>
-          <w:lang w:eastAsia="zh-CN"/>
-        </w:rPr>
-        <w:t>Name the Routine</w:t>
-      </w:r>
-    </w:p>
-    <w:p>
-      <w:pPr>
-        <w:pBdr>
-          <w:bottom w:val="single" w:sz="6" w:space="1" w:color="auto"/>
-        </w:pBdr>
-        <w:spacing w:after="0" w:line="240" w:lineRule="auto"/>
-        <w:contextualSpacing/>
-        <w:rPr>
-          <w:rFonts w:ascii="Arial" w:eastAsia="SimSun" w:hAnsi="Arial" w:cs="Arial"/>
-          <w:i/>
-          <w:sz w:val="24"/>
-          <w:szCs w:val="24"/>
-          <w:lang w:eastAsia="zh-CN"/>
-        </w:rPr>
-      </w:pPr>
-    </w:p>
-    <w:p>
-      <w:pPr>
-        <w:spacing w:after="0" w:line="240" w:lineRule="auto"/>
-        <w:contextualSpacing/>
-        <w:rPr>
-          <w:rFonts w:ascii="Arial" w:eastAsia="SimSun" w:hAnsi="Arial" w:cs="Arial"/>
-          <w:sz w:val="24"/>
-          <w:szCs w:val="24"/>
-          <w:lang w:eastAsia="zh-CN"/>
-        </w:rPr>
-      </w:pPr>
-      <w:r>
-        <w:rPr>
-          <w:rFonts w:ascii="Arial" w:eastAsia="SimSun" w:hAnsi="Arial" w:cs="Arial"/>
-          <w:sz w:val="24"/>
-          <w:szCs w:val="24"/>
-          <w:lang w:eastAsia="zh-CN"/>
-        </w:rPr>
-        <w:t>Decide how to test the routine</w:t>
-      </w:r>
-    </w:p>
-    <w:p>
-      <w:pPr>
-        <w:pBdr>
-          <w:bottom w:val="single" w:sz="6" w:space="1" w:color="auto"/>
-        </w:pBdr>
-        <w:spacing w:after="0" w:line="240" w:lineRule="auto"/>
-        <w:contextualSpacing/>
-        <w:rPr>
-          <w:rFonts w:ascii="Arial" w:eastAsia="SimSun" w:hAnsi="Arial" w:cs="Arial"/>
-          <w:sz w:val="24"/>
-          <w:szCs w:val="24"/>
-          <w:lang w:eastAsia="zh-CN"/>
-        </w:rPr>
-      </w:pPr>
-    </w:p>
-    <w:p>
-      <w:pPr>
-        <w:spacing w:after="0" w:line="240" w:lineRule="auto"/>
-        <w:contextualSpacing/>
-        <w:rPr>
-          <w:rFonts w:ascii="Arial" w:eastAsia="SimSun" w:hAnsi="Arial" w:cs="Arial"/>
-          <w:sz w:val="24"/>
-          <w:szCs w:val="24"/>
-          <w:lang w:eastAsia="zh-CN"/>
-        </w:rPr>
-      </w:pPr>
-      <w:r>
-        <w:rPr>
-          <w:rFonts w:ascii="Arial" w:eastAsia="SimSun" w:hAnsi="Arial" w:cs="Arial"/>
-          <w:sz w:val="24"/>
-          <w:szCs w:val="24"/>
-          <w:lang w:eastAsia="zh-CN"/>
-        </w:rPr>
-        <w:t xml:space="preserve">Research </w:t>
-      </w:r>
-      <w:r>
-        <w:rPr>
-          <w:rFonts w:ascii="Arial" w:eastAsia="SimSun" w:hAnsi="Arial" w:cs="Arial"/>
-          <w:sz w:val="24"/>
-          <w:szCs w:val="24"/>
-          <w:u w:val="single"/>
-          <w:lang w:eastAsia="zh-CN"/>
-        </w:rPr>
-        <w:t>functionality</w:t>
-      </w:r>
-      <w:r>
-        <w:rPr>
-          <w:rFonts w:ascii="Arial" w:eastAsia="SimSun" w:hAnsi="Arial" w:cs="Arial"/>
-          <w:sz w:val="24"/>
-          <w:szCs w:val="24"/>
-          <w:lang w:eastAsia="zh-CN"/>
-        </w:rPr>
-        <w:t xml:space="preserve"> available in standard libraries</w:t>
-      </w:r>
-    </w:p>
-    <w:p>
-      <w:pPr>
-        <w:pBdr>
-          <w:bottom w:val="single" w:sz="6" w:space="1" w:color="auto"/>
-        </w:pBdr>
-        <w:spacing w:after="0" w:line="240" w:lineRule="auto"/>
-        <w:contextualSpacing/>
-        <w:rPr>
-          <w:rFonts w:ascii="Arial" w:eastAsia="SimSun" w:hAnsi="Arial" w:cs="Arial"/>
-          <w:i/>
-          <w:sz w:val="24"/>
-          <w:szCs w:val="24"/>
-          <w:lang w:eastAsia="zh-CN"/>
-        </w:rPr>
-      </w:pPr>
-    </w:p>
-    <w:p>
-      <w:pPr>
-        <w:spacing w:after="0" w:line="240" w:lineRule="auto"/>
-        <w:contextualSpacing/>
-        <w:rPr>
-          <w:rFonts w:ascii="Arial" w:eastAsia="SimSun" w:hAnsi="Arial" w:cs="Arial"/>
-          <w:sz w:val="24"/>
-          <w:szCs w:val="24"/>
-          <w:lang w:eastAsia="zh-CN"/>
-        </w:rPr>
-      </w:pPr>
-      <w:r>
-        <w:rPr>
-          <w:rFonts w:ascii="Arial" w:eastAsia="SimSun" w:hAnsi="Arial" w:cs="Arial"/>
-          <w:sz w:val="24"/>
-          <w:szCs w:val="24"/>
-          <w:lang w:eastAsia="zh-CN"/>
-        </w:rPr>
-        <w:t>Think about error handling</w:t>
-      </w:r>
-    </w:p>
-    <w:p>
-      <w:pPr>
-        <w:pBdr>
-          <w:bottom w:val="single" w:sz="6" w:space="1" w:color="auto"/>
-        </w:pBdr>
-        <w:spacing w:after="0" w:line="240" w:lineRule="auto"/>
-        <w:contextualSpacing/>
-        <w:rPr>
-          <w:rFonts w:ascii="Arial" w:eastAsia="SimSun" w:hAnsi="Arial" w:cs="Arial"/>
-          <w:sz w:val="24"/>
-          <w:szCs w:val="24"/>
-          <w:lang w:eastAsia="zh-CN"/>
-        </w:rPr>
-      </w:pPr>
-    </w:p>
-    <w:p>
-      <w:pPr>
-        <w:spacing w:after="0" w:line="240" w:lineRule="auto"/>
-        <w:contextualSpacing/>
-        <w:rPr>
-          <w:rFonts w:ascii="Arial" w:eastAsia="SimSun" w:hAnsi="Arial" w:cs="Arial"/>
-          <w:sz w:val="24"/>
-          <w:szCs w:val="24"/>
-          <w:lang w:eastAsia="zh-CN"/>
-        </w:rPr>
-      </w:pPr>
-      <w:r>
-        <w:rPr>
-          <w:rFonts w:ascii="Arial" w:eastAsia="SimSun" w:hAnsi="Arial" w:cs="Arial"/>
-          <w:sz w:val="24"/>
-          <w:szCs w:val="24"/>
-          <w:lang w:eastAsia="zh-CN"/>
-        </w:rPr>
-        <w:t>Think about efficiency</w:t>
-      </w:r>
-    </w:p>
-    <w:p>
-      <w:pPr>
-        <w:pBdr>
-          <w:bottom w:val="single" w:sz="6" w:space="1" w:color="auto"/>
-        </w:pBdr>
-        <w:spacing w:after="0" w:line="240" w:lineRule="auto"/>
-        <w:contextualSpacing/>
-        <w:rPr>
-          <w:rFonts w:ascii="Arial" w:eastAsia="SimSun" w:hAnsi="Arial" w:cs="Arial"/>
-          <w:sz w:val="24"/>
-          <w:szCs w:val="24"/>
-          <w:lang w:eastAsia="zh-CN"/>
-        </w:rPr>
-      </w:pPr>
-    </w:p>
-    <w:p>
-      <w:pPr>
-        <w:spacing w:after="0" w:line="240" w:lineRule="auto"/>
-        <w:contextualSpacing/>
-        <w:rPr>
-          <w:rFonts w:ascii="Arial" w:eastAsia="SimSun" w:hAnsi="Arial" w:cs="Arial"/>
-          <w:sz w:val="24"/>
-          <w:szCs w:val="24"/>
-          <w:lang w:eastAsia="zh-CN"/>
-        </w:rPr>
-      </w:pPr>
-      <w:r>
-        <w:rPr>
-          <w:rFonts w:ascii="Arial" w:eastAsia="SimSun" w:hAnsi="Arial" w:cs="Arial"/>
-          <w:sz w:val="24"/>
-          <w:szCs w:val="24"/>
-          <w:lang w:eastAsia="zh-CN"/>
-        </w:rPr>
-        <w:t xml:space="preserve">Research </w:t>
-      </w:r>
-      <w:r>
-        <w:rPr>
-          <w:rFonts w:ascii="Arial" w:eastAsia="SimSun" w:hAnsi="Arial" w:cs="Arial"/>
-          <w:sz w:val="24"/>
-          <w:szCs w:val="24"/>
-          <w:u w:val="single"/>
-          <w:lang w:eastAsia="zh-CN"/>
-        </w:rPr>
-        <w:t>algorithms</w:t>
-      </w:r>
-      <w:r>
-        <w:rPr>
-          <w:rFonts w:ascii="Arial" w:eastAsia="SimSun" w:hAnsi="Arial" w:cs="Arial"/>
-          <w:sz w:val="24"/>
-          <w:szCs w:val="24"/>
-          <w:lang w:eastAsia="zh-CN"/>
-        </w:rPr>
-        <w:t xml:space="preserve"> &amp; data types</w:t>
-      </w:r>
-    </w:p>
-    <w:p>
-      <w:pPr>
-        <w:pBdr>
-          <w:bottom w:val="single" w:sz="6" w:space="1" w:color="auto"/>
-        </w:pBdr>
-        <w:spacing w:after="0" w:line="240" w:lineRule="auto"/>
-        <w:contextualSpacing/>
-        <w:rPr>
-          <w:rFonts w:ascii="Arial" w:eastAsia="SimSun" w:hAnsi="Arial" w:cs="Arial"/>
-          <w:i/>
-          <w:sz w:val="24"/>
-          <w:szCs w:val="24"/>
-          <w:lang w:eastAsia="zh-CN"/>
-        </w:rPr>
-      </w:pPr>
-    </w:p>
-    <w:p>
-      <w:pPr>
-        <w:spacing w:after="0" w:line="240" w:lineRule="auto"/>
-        <w:contextualSpacing/>
-        <w:rPr>
-          <w:rFonts w:ascii="Arial" w:eastAsia="SimSun" w:hAnsi="Arial" w:cs="Arial"/>
-          <w:b/>
-          <w:sz w:val="24"/>
-          <w:szCs w:val="24"/>
-          <w:lang w:eastAsia="zh-CN"/>
-        </w:rPr>
-      </w:pPr>
-    </w:p>
-    <w:p>
-      <w:pPr>
-        <w:spacing w:after="0" w:line="240" w:lineRule="auto"/>
-        <w:contextualSpacing/>
-        <w:rPr>
-          <w:rFonts w:ascii="Arial" w:eastAsia="SimSun" w:hAnsi="Arial" w:cs="Arial"/>
-          <w:b/>
-          <w:sz w:val="24"/>
-          <w:szCs w:val="24"/>
-          <w:lang w:eastAsia="zh-CN"/>
-        </w:rPr>
-      </w:pPr>
-      <w:r>
-        <w:rPr>
-          <w:rFonts w:ascii="Arial" w:eastAsia="SimSun" w:hAnsi="Arial" w:cs="Arial"/>
-          <w:b/>
-          <w:sz w:val="24"/>
-          <w:szCs w:val="24"/>
-          <w:lang w:eastAsia="zh-CN"/>
-        </w:rPr>
-        <w:t>WRITE PSEUDOCODE</w:t>
-      </w:r>
-    </w:p>
-    <w:p>
-      <w:pPr>
-        <w:numPr>
-          <w:ilvl w:val="0"/>
-          <w:numId w:val="5"/>
-        </w:numPr>
-        <w:spacing w:after="0" w:line="240" w:lineRule="auto"/>
-        <w:contextualSpacing/>
-        <w:rPr>
-          <w:rFonts w:ascii="Arial" w:eastAsia="SimSun" w:hAnsi="Arial" w:cs="Arial"/>
-          <w:sz w:val="24"/>
-          <w:szCs w:val="24"/>
-          <w:lang w:eastAsia="zh-CN"/>
-        </w:rPr>
-      </w:pPr>
-      <w:r>
-        <w:rPr>
-          <w:rFonts w:ascii="Arial" w:eastAsia="SimSun" w:hAnsi="Arial" w:cs="Arial"/>
-          <w:sz w:val="24"/>
-          <w:szCs w:val="24"/>
-          <w:lang w:eastAsia="zh-CN"/>
-        </w:rPr>
-        <w:t>Think about the data</w:t>
-      </w:r>
-    </w:p>
-    <w:p>
-      <w:pPr>
-        <w:numPr>
-          <w:ilvl w:val="0"/>
-          <w:numId w:val="5"/>
-        </w:numPr>
-        <w:spacing w:after="0" w:line="240" w:lineRule="auto"/>
-        <w:contextualSpacing/>
-        <w:rPr>
-          <w:rFonts w:ascii="Arial" w:eastAsia="SimSun" w:hAnsi="Arial" w:cs="Arial"/>
-          <w:sz w:val="24"/>
-          <w:szCs w:val="24"/>
-          <w:lang w:eastAsia="zh-CN"/>
-        </w:rPr>
-      </w:pPr>
-      <w:r>
-        <w:rPr>
-          <w:rFonts w:ascii="Arial" w:eastAsia="SimSun" w:hAnsi="Arial" w:cs="Arial"/>
-          <w:sz w:val="24"/>
-          <w:szCs w:val="24"/>
-          <w:lang w:eastAsia="zh-CN"/>
-        </w:rPr>
-        <w:t>Check the pseudocode</w:t>
-      </w:r>
-    </w:p>
-    <w:p>
-      <w:pPr>
-        <w:numPr>
-          <w:ilvl w:val="0"/>
-          <w:numId w:val="5"/>
-        </w:numPr>
-        <w:spacing w:after="0" w:line="240" w:lineRule="auto"/>
-        <w:contextualSpacing/>
-        <w:rPr>
-          <w:rFonts w:ascii="Arial" w:eastAsia="SimSun" w:hAnsi="Arial" w:cs="Arial"/>
-          <w:sz w:val="24"/>
-          <w:szCs w:val="24"/>
-          <w:lang w:eastAsia="zh-CN"/>
-        </w:rPr>
-      </w:pPr>
-      <w:r>
-        <w:rPr>
-          <w:rFonts w:ascii="Arial" w:eastAsia="SimSun" w:hAnsi="Arial" w:cs="Arial"/>
-          <w:sz w:val="24"/>
-          <w:szCs w:val="24"/>
-          <w:lang w:eastAsia="zh-CN"/>
-        </w:rPr>
-        <w:t>Try ideas in pseudocode</w:t>
-      </w:r>
-    </w:p>
-    <w:p>
-      <w:pPr>
-        <w:spacing w:after="0" w:line="240" w:lineRule="auto"/>
-        <w:contextualSpacing/>
-        <w:rPr>
-          <w:rFonts w:ascii="Arial" w:eastAsia="SimSun" w:hAnsi="Arial" w:cs="Arial"/>
-          <w:b/>
-          <w:sz w:val="24"/>
-          <w:szCs w:val="24"/>
-          <w:lang w:eastAsia="zh-CN"/>
-        </w:rPr>
-      </w:pPr>
-      <w:r>
-        <w:rPr>
-          <w:rFonts w:ascii="Arial" w:eastAsia="SimSun" w:hAnsi="Arial" w:cs="Arial"/>
-          <w:b/>
-          <w:sz w:val="24"/>
-          <w:szCs w:val="24"/>
-          <w:lang w:eastAsia="zh-CN"/>
-        </w:rPr>
-        <w:t>CODE THE ROUTINE</w:t>
-      </w:r>
-    </w:p>
-    <w:p>
-      <w:pPr>
-        <w:numPr>
-          <w:ilvl w:val="0"/>
-          <w:numId w:val="6"/>
-        </w:numPr>
-        <w:spacing w:after="0" w:line="240" w:lineRule="auto"/>
-        <w:contextualSpacing/>
-        <w:rPr>
-          <w:rFonts w:ascii="Arial" w:eastAsia="SimSun" w:hAnsi="Arial" w:cs="Arial"/>
-          <w:sz w:val="24"/>
-          <w:szCs w:val="24"/>
-          <w:lang w:eastAsia="zh-CN"/>
-        </w:rPr>
-      </w:pPr>
-      <w:r>
-        <w:rPr>
-          <w:rFonts w:ascii="Arial" w:eastAsia="SimSun" w:hAnsi="Arial" w:cs="Arial"/>
-          <w:sz w:val="24"/>
-          <w:szCs w:val="24"/>
-          <w:lang w:eastAsia="zh-CN"/>
-        </w:rPr>
-        <w:t>Write the declaration</w:t>
-      </w:r>
-    </w:p>
-    <w:p>
-      <w:pPr>
-        <w:numPr>
-          <w:ilvl w:val="0"/>
-          <w:numId w:val="6"/>
-        </w:numPr>
-        <w:spacing w:after="0" w:line="240" w:lineRule="auto"/>
-        <w:contextualSpacing/>
-        <w:rPr>
-          <w:rFonts w:ascii="Arial" w:eastAsia="SimSun" w:hAnsi="Arial" w:cs="Arial"/>
-          <w:sz w:val="24"/>
-          <w:szCs w:val="24"/>
-          <w:lang w:eastAsia="zh-CN"/>
-        </w:rPr>
-      </w:pPr>
-      <w:r>
-        <w:rPr>
-          <w:rFonts w:ascii="Arial" w:eastAsia="SimSun" w:hAnsi="Arial" w:cs="Arial"/>
-          <w:sz w:val="24"/>
-          <w:szCs w:val="24"/>
-          <w:lang w:eastAsia="zh-CN"/>
-        </w:rPr>
-        <w:t>Turn pseudocode into comments</w:t>
-      </w:r>
-    </w:p>
-    <w:p>
-      <w:pPr>
-        <w:numPr>
-          <w:ilvl w:val="0"/>
-          <w:numId w:val="6"/>
-        </w:numPr>
-        <w:spacing w:after="0" w:line="240" w:lineRule="auto"/>
-        <w:contextualSpacing/>
-        <w:rPr>
-          <w:rFonts w:ascii="Arial" w:eastAsia="SimSun" w:hAnsi="Arial" w:cs="Arial"/>
-          <w:sz w:val="24"/>
-          <w:szCs w:val="24"/>
-          <w:lang w:eastAsia="zh-CN"/>
-        </w:rPr>
-      </w:pPr>
-      <w:r>
-        <w:rPr>
-          <w:rFonts w:ascii="Arial" w:eastAsia="SimSun" w:hAnsi="Arial" w:cs="Arial"/>
-          <w:sz w:val="24"/>
-          <w:szCs w:val="24"/>
-          <w:lang w:eastAsia="zh-CN"/>
-        </w:rPr>
-        <w:t>Fill in code below comments</w:t>
-      </w:r>
-    </w:p>
-    <w:p>
-      <w:pPr>
-        <w:numPr>
-          <w:ilvl w:val="0"/>
-          <w:numId w:val="6"/>
-        </w:numPr>
-        <w:spacing w:after="0" w:line="240" w:lineRule="auto"/>
-        <w:contextualSpacing/>
-        <w:rPr>
-          <w:rFonts w:ascii="Arial" w:eastAsia="SimSun" w:hAnsi="Arial" w:cs="Arial"/>
-          <w:sz w:val="24"/>
-          <w:szCs w:val="24"/>
-          <w:lang w:eastAsia="zh-CN"/>
-        </w:rPr>
-      </w:pPr>
-      <w:r>
-        <w:rPr>
-          <w:rFonts w:ascii="Arial" w:eastAsia="SimSun" w:hAnsi="Arial" w:cs="Arial"/>
-          <w:sz w:val="24"/>
-          <w:szCs w:val="24"/>
-          <w:lang w:eastAsia="zh-CN"/>
-        </w:rPr>
-        <w:t>Check if code can be factored</w:t>
-      </w:r>
-    </w:p>
-    <w:p>
-      <w:pPr>
-        <w:spacing w:after="0" w:line="240" w:lineRule="auto"/>
-        <w:contextualSpacing/>
-        <w:rPr>
-          <w:rFonts w:ascii="Arial" w:eastAsia="SimSun" w:hAnsi="Arial" w:cs="Arial"/>
-          <w:b/>
-          <w:sz w:val="24"/>
-          <w:szCs w:val="24"/>
-          <w:lang w:eastAsia="zh-CN"/>
-        </w:rPr>
-      </w:pPr>
-      <w:r>
-        <w:rPr>
-          <w:rFonts w:ascii="Arial" w:eastAsia="SimSun" w:hAnsi="Arial" w:cs="Arial"/>
-          <w:b/>
-          <w:sz w:val="24"/>
-          <w:szCs w:val="24"/>
-          <w:lang w:eastAsia="zh-CN"/>
-        </w:rPr>
-        <w:t>CHECK THE CODE</w:t>
-      </w:r>
-    </w:p>
-    <w:p>
-      <w:pPr>
-        <w:numPr>
-          <w:ilvl w:val="0"/>
-          <w:numId w:val="7"/>
-        </w:numPr>
-        <w:spacing w:after="0" w:line="240" w:lineRule="auto"/>
-        <w:contextualSpacing/>
-        <w:rPr>
-          <w:rFonts w:ascii="Arial" w:eastAsia="SimSun" w:hAnsi="Arial" w:cs="Arial"/>
-          <w:sz w:val="24"/>
-          <w:szCs w:val="24"/>
-          <w:lang w:eastAsia="zh-CN"/>
-        </w:rPr>
-      </w:pPr>
-      <w:r>
-        <w:rPr>
-          <w:rFonts w:ascii="Arial" w:eastAsia="SimSun" w:hAnsi="Arial" w:cs="Arial"/>
-          <w:sz w:val="24"/>
-          <w:szCs w:val="24"/>
-          <w:lang w:eastAsia="zh-CN"/>
-        </w:rPr>
-        <w:t>Mentally check for errors</w:t>
-      </w:r>
-    </w:p>
-    <w:p>
-      <w:pPr>
-        <w:numPr>
-          <w:ilvl w:val="0"/>
-          <w:numId w:val="7"/>
-        </w:numPr>
-        <w:spacing w:after="0" w:line="240" w:lineRule="auto"/>
-        <w:contextualSpacing/>
-        <w:rPr>
-          <w:rFonts w:ascii="Arial" w:eastAsia="SimSun" w:hAnsi="Arial" w:cs="Arial"/>
-          <w:sz w:val="24"/>
-          <w:szCs w:val="24"/>
-          <w:lang w:eastAsia="zh-CN"/>
-        </w:rPr>
-      </w:pPr>
-      <w:r>
-        <w:rPr>
-          <w:rFonts w:ascii="Arial" w:eastAsia="SimSun" w:hAnsi="Arial" w:cs="Arial"/>
-          <w:sz w:val="24"/>
-          <w:szCs w:val="24"/>
-          <w:lang w:eastAsia="zh-CN"/>
-        </w:rPr>
-        <w:t>Step through in Debugger</w:t>
-      </w:r>
-    </w:p>
-    <w:p>
-      <w:pPr>
-        <w:numPr>
-          <w:ilvl w:val="0"/>
-          <w:numId w:val="7"/>
-        </w:numPr>
-        <w:spacing w:after="0" w:line="240" w:lineRule="auto"/>
-        <w:contextualSpacing/>
-        <w:rPr>
-          <w:rFonts w:ascii="Arial" w:eastAsia="SimSun" w:hAnsi="Arial" w:cs="Arial"/>
-          <w:sz w:val="24"/>
-          <w:szCs w:val="24"/>
-          <w:lang w:eastAsia="zh-CN"/>
-        </w:rPr>
-      </w:pPr>
-      <w:r>
-        <w:rPr>
-          <w:rFonts w:ascii="Arial" w:eastAsia="SimSun" w:hAnsi="Arial" w:cs="Arial"/>
-          <w:sz w:val="24"/>
-          <w:szCs w:val="24"/>
-          <w:lang w:eastAsia="zh-CN"/>
-        </w:rPr>
-        <w:t>Test the code</w:t>
-      </w:r>
-    </w:p>
-    <w:p>
-      <w:pPr>
-        <w:numPr>
-          <w:ilvl w:val="0"/>
-          <w:numId w:val="7"/>
-        </w:numPr>
-        <w:spacing w:after="0" w:line="240" w:lineRule="auto"/>
-        <w:contextualSpacing/>
-        <w:rPr>
-          <w:rFonts w:ascii="Arial" w:eastAsia="SimSun" w:hAnsi="Arial" w:cs="Arial"/>
-          <w:sz w:val="24"/>
-          <w:szCs w:val="24"/>
-          <w:lang w:eastAsia="zh-CN"/>
-        </w:rPr>
-      </w:pPr>
-      <w:r>
-        <w:rPr>
-          <w:rFonts w:ascii="Arial" w:eastAsia="SimSun" w:hAnsi="Arial" w:cs="Arial"/>
-          <w:sz w:val="24"/>
-          <w:szCs w:val="24"/>
-          <w:lang w:eastAsia="zh-CN"/>
-        </w:rPr>
-        <w:t>Remove errors in the code</w:t>
-      </w:r>
-    </w:p>
-    <w:p>
-      <w:pPr>
-        <w:numPr>
-          <w:ilvl w:val="0"/>
-          <w:numId w:val="7"/>
-        </w:numPr>
-        <w:spacing w:after="0" w:line="240" w:lineRule="auto"/>
-        <w:contextualSpacing/>
-        <w:rPr>
-          <w:rFonts w:ascii="Arial" w:eastAsia="SimSun" w:hAnsi="Arial" w:cs="Arial"/>
-          <w:sz w:val="24"/>
-          <w:szCs w:val="24"/>
-          <w:lang w:eastAsia="zh-CN"/>
-        </w:rPr>
-      </w:pPr>
-      <w:r>
-        <w:rPr>
-          <w:rFonts w:ascii="Arial" w:eastAsia="SimSun" w:hAnsi="Arial" w:cs="Arial"/>
-          <w:sz w:val="24"/>
-          <w:szCs w:val="24"/>
-          <w:lang w:eastAsia="zh-CN"/>
-        </w:rPr>
-        <w:t>Clean up</w:t>
-      </w:r>
-    </w:p>
-    <w:p>
-      <w:pPr>
-        <w:spacing w:after="0" w:line="240" w:lineRule="auto"/>
-        <w:contextualSpacing/>
-        <w:rPr>
-          <w:rFonts w:ascii="Arial" w:hAnsi="Arial" w:cs="Arial"/>
-          <w:sz w:val="24"/>
-          <w:szCs w:val="24"/>
-        </w:rPr>
-      </w:pPr>
-    </w:p>
-    <w:p>
-      <w:pPr>
-        <w:rPr>
-          <w:rFonts w:ascii="Arial" w:hAnsi="Arial" w:cs="Arial"/>
-          <w:sz w:val="24"/>
-          <w:szCs w:val="24"/>
-        </w:rPr>
-      </w:pPr>
-      <w:r>
-        <w:rPr>
-          <w:rFonts w:ascii="Arial" w:hAnsi="Arial" w:cs="Arial"/>
-          <w:sz w:val="24"/>
-          <w:szCs w:val="24"/>
-        </w:rPr>
-        <w:br w:type="page"/>
-      </w:r>
-    </w:p>
-    <w:p>
-      <w:pPr>
-        <w:spacing w:after="0" w:line="240" w:lineRule="auto"/>
-        <w:contextualSpacing/>
-        <w:rPr>
-          <w:rFonts w:ascii="Arial" w:hAnsi="Arial" w:cs="Arial"/>
-          <w:sz w:val="24"/>
-          <w:szCs w:val="24"/>
-        </w:rPr>
-      </w:pPr>
-      <w:r>
-        <w:rPr>
-          <w:rFonts w:ascii="Arial" w:hAnsi="Arial" w:cs="Arial"/>
-          <w:sz w:val="24"/>
-          <w:szCs w:val="24"/>
-        </w:rPr>
-        <w:t>A plan for how the program feature you are working on will work [UML dynamic diagram, story-boards, wireframe, pseudocode]</w:t>
-      </w:r>
-      <w:r>
-        <w:rPr>
-          <w:rFonts w:ascii="Arial" w:hAnsi="Arial" w:cs="Arial"/>
-          <w:sz w:val="24"/>
-          <w:szCs w:val="24"/>
-        </w:rPr>
-        <w:t>:</w:t>
-      </w:r>
-    </w:p>
-    <w:p>
-      <w:pPr>
-        <w:spacing w:after="0" w:line="240" w:lineRule="auto"/>
-        <w:contextualSpacing/>
-        <w:rPr>
-          <w:rFonts w:ascii="Arial" w:hAnsi="Arial" w:cs="Arial"/>
-          <w:sz w:val="24"/>
-          <w:szCs w:val="24"/>
-        </w:rPr>
-      </w:pPr>
-    </w:p>
-    <w:p>
-      <w:pPr>
-        <w:spacing w:after="0" w:line="240" w:lineRule="auto"/>
-        <w:contextualSpacing/>
-        <w:rPr>
-          <w:rFonts w:ascii="Arial" w:hAnsi="Arial" w:cs="Arial"/>
-          <w:sz w:val="24"/>
-          <w:szCs w:val="24"/>
-        </w:rPr>
-      </w:pPr>
-      <w:r>
-        <w:rPr>
-          <w:rFonts w:ascii="Arial" w:hAnsi="Arial" w:cs="Arial"/>
-          <w:sz w:val="24"/>
-          <w:szCs w:val="24"/>
-        </w:rPr>
-        <w:t>POST CODE COMPLETION&gt;&gt;&gt;&gt;&gt;</w:t>
-      </w:r>
-    </w:p>
-    <w:p>
-      <w:pPr>
-        <w:spacing w:after="0" w:line="240" w:lineRule="auto"/>
-        <w:contextualSpacing/>
-        <w:rPr>
-          <w:rFonts w:ascii="Arial" w:hAnsi="Arial" w:cs="Arial"/>
-          <w:sz w:val="24"/>
-          <w:szCs w:val="24"/>
-        </w:rPr>
-      </w:pPr>
-      <w:r>
-        <w:rPr>
-          <w:rFonts w:ascii="Arial" w:hAnsi="Arial" w:cs="Arial"/>
-          <w:sz w:val="24"/>
-          <w:szCs w:val="24"/>
-        </w:rPr>
-        <w:t xml:space="preserve"> A report showing nil style defects in your code according to JavaScript Standard Style https://standardjs.com/index.html:  </w:t>
-      </w:r>
-    </w:p>
-    <w:p>
-      <w:pPr>
-        <w:spacing w:after="0" w:line="240" w:lineRule="auto"/>
-        <w:contextualSpacing/>
-        <w:rPr>
-          <w:rFonts w:ascii="Arial" w:hAnsi="Arial" w:cs="Arial"/>
-          <w:sz w:val="24"/>
-          <w:szCs w:val="24"/>
-        </w:rPr>
-      </w:pPr>
-    </w:p>
-    <w:p>
-      <w:pPr>
-        <w:spacing w:after="0" w:line="240" w:lineRule="auto"/>
-        <w:contextualSpacing/>
-        <w:rPr>
-          <w:rFonts w:ascii="Arial" w:hAnsi="Arial" w:cs="Arial"/>
-          <w:sz w:val="24"/>
-          <w:szCs w:val="24"/>
-        </w:rPr>
-      </w:pPr>
-    </w:p>
-    <w:p>
-      <w:pPr>
-        <w:spacing w:after="0" w:line="240" w:lineRule="auto"/>
-        <w:contextualSpacing/>
-        <w:rPr>
-          <w:rFonts w:ascii="Arial" w:hAnsi="Arial" w:cs="Arial"/>
-          <w:sz w:val="24"/>
-          <w:szCs w:val="24"/>
-        </w:rPr>
-      </w:pPr>
-      <w:r>
-        <w:rPr>
-          <w:rFonts w:ascii="Arial" w:hAnsi="Arial" w:cs="Arial"/>
-          <w:sz w:val="24"/>
-          <w:szCs w:val="24"/>
-        </w:rPr>
-        <w:t xml:space="preserve">Mistakes were made! A description and analysis of the mistakes made in the iteration: </w:t>
-      </w:r>
-    </w:p>
-    <w:p>
-      <w:pPr>
-        <w:spacing w:after="0" w:line="240" w:lineRule="auto"/>
-        <w:contextualSpacing/>
-        <w:rPr>
-          <w:rFonts w:ascii="Arial" w:hAnsi="Arial" w:cs="Arial"/>
-          <w:sz w:val="24"/>
-          <w:szCs w:val="24"/>
-        </w:rPr>
-      </w:pPr>
-    </w:p>
-    <w:p>
-      <w:pPr>
-        <w:spacing w:after="0" w:line="240" w:lineRule="auto"/>
-        <w:contextualSpacing/>
-        <w:rPr>
-          <w:rFonts w:ascii="Arial" w:hAnsi="Arial" w:cs="Arial"/>
-          <w:sz w:val="24"/>
-          <w:szCs w:val="24"/>
-        </w:rPr>
-      </w:pPr>
-    </w:p>
-    <w:p>
-      <w:pPr>
-        <w:spacing w:after="0" w:line="240" w:lineRule="auto"/>
-        <w:contextualSpacing/>
-        <w:rPr>
           <w:rFonts w:ascii="Arial" w:hAnsi="Arial" w:cs="Arial"/>
           <w:sz w:val="24"/>
           <w:szCs w:val="24"/>
@@ -1455,8 +1320,8 @@
       </w:r>
     </w:p>
     <w:sectPr>
-      <w:headerReference w:type="default" r:id="rId7"/>
-      <w:footerReference w:type="default" r:id="rId8"/>
+      <w:headerReference w:type="default" r:id="rId8"/>
+      <w:footerReference w:type="default" r:id="rId9"/>
       <w:pgSz w:w="11906" w:h="16838"/>
       <w:pgMar w:top="567" w:right="567" w:bottom="567" w:left="567" w:header="0" w:footer="0" w:gutter="0"/>
       <w:cols w:space="708"/>
@@ -2104,7 +1969,7 @@
   <w:abstractNum w:abstractNumId="4" w15:restartNumberingAfterBreak="0">
     <w:nsid w:val="50E94B71"/>
     <w:multiLevelType w:val="hybridMultilevel"/>
-    <w:tmpl w:val="FDCC0570"/>
+    <w:tmpl w:val="4D1820CC"/>
     <w:lvl w:ilvl="0" w:tplc="14090001">
       <w:start w:val="1"/>
       <w:numFmt w:val="bullet"/>
@@ -2117,7 +1982,7 @@
         <w:rFonts w:ascii="Symbol" w:hAnsi="Symbol" w:hint="default"/>
       </w:rPr>
     </w:lvl>
-    <w:lvl w:ilvl="1" w:tplc="14090003" w:tentative="1">
+    <w:lvl w:ilvl="1" w:tplc="14090003">
       <w:start w:val="1"/>
       <w:numFmt w:val="bullet"/>
       <w:lvlText w:val="o"/>

</xml_diff>

<commit_message>
Starting work on lives feature
</commit_message>
<xml_diff>
--- a/Iteration 5/Iteration Plan 5.docx
+++ b/Iteration 5/Iteration Plan 5.docx
@@ -56,6 +56,16 @@
         </w:rPr>
         <w:t xml:space="preserve"> Class Diagram of Starting Product</w:t>
       </w:r>
+      <w:r>
+        <w:rPr>
+          <w:rFonts w:ascii="Arial" w:hAnsi="Arial" w:cs="Arial"/>
+          <w:sz w:val="24"/>
+          <w:szCs w:val="24"/>
+        </w:rPr>
+        <w:t xml:space="preserve"> (As of Iteration 5)</w:t>
+      </w:r>
+      <w:bookmarkStart w:id="0" w:name="_GoBack"/>
+      <w:bookmarkEnd w:id="0"/>
     </w:p>
     <w:p>
       <w:pPr>
@@ -67,6 +77,62 @@
           <w:szCs w:val="24"/>
         </w:rPr>
       </w:pPr>
+      <w:r>
+        <w:rPr>
+          <w:rFonts w:ascii="Arial" w:hAnsi="Arial" w:cs="Arial"/>
+          <w:noProof/>
+          <w:sz w:val="24"/>
+          <w:szCs w:val="24"/>
+        </w:rPr>
+        <w:drawing>
+          <wp:inline distT="0" distB="0" distL="0" distR="0">
+            <wp:extent cx="6838950" cy="8639175"/>
+            <wp:effectExtent l="0" t="0" r="0" b="9525"/>
+            <wp:docPr id="4" name="Picture 4"/>
+            <wp:cNvGraphicFramePr>
+              <a:graphicFrameLocks xmlns:a="http://schemas.openxmlformats.org/drawingml/2006/main" noChangeAspect="1"/>
+            </wp:cNvGraphicFramePr>
+            <a:graphic xmlns:a="http://schemas.openxmlformats.org/drawingml/2006/main">
+              <a:graphicData uri="http://schemas.openxmlformats.org/drawingml/2006/picture">
+                <pic:pic xmlns:pic="http://schemas.openxmlformats.org/drawingml/2006/picture">
+                  <pic:nvPicPr>
+                    <pic:cNvPr id="0" name="Picture 3"/>
+                    <pic:cNvPicPr>
+                      <a:picLocks noChangeAspect="1" noChangeArrowheads="1"/>
+                    </pic:cNvPicPr>
+                  </pic:nvPicPr>
+                  <pic:blipFill>
+                    <a:blip r:embed="rId7">
+                      <a:extLst>
+                        <a:ext uri="{28A0092B-C50C-407E-A947-70E740481C1C}">
+                          <a14:useLocalDpi xmlns:a14="http://schemas.microsoft.com/office/drawing/2010/main" val="0"/>
+                        </a:ext>
+                      </a:extLst>
+                    </a:blip>
+                    <a:srcRect/>
+                    <a:stretch>
+                      <a:fillRect/>
+                    </a:stretch>
+                  </pic:blipFill>
+                  <pic:spPr bwMode="auto">
+                    <a:xfrm>
+                      <a:off x="0" y="0"/>
+                      <a:ext cx="6838950" cy="8639175"/>
+                    </a:xfrm>
+                    <a:prstGeom prst="rect">
+                      <a:avLst/>
+                    </a:prstGeom>
+                    <a:noFill/>
+                    <a:ln>
+                      <a:noFill/>
+                    </a:ln>
+                  </pic:spPr>
+                </pic:pic>
+              </a:graphicData>
+            </a:graphic>
+          </wp:inline>
+        </w:drawing>
+      </w:r>
     </w:p>
     <w:p>
       <w:pPr>
@@ -197,7 +263,7 @@
           <w:szCs w:val="24"/>
         </w:rPr>
       </w:pPr>
-      <w:bookmarkStart w:id="0" w:name="_Hlk526027470"/>
+      <w:bookmarkStart w:id="1" w:name="_Hlk526027470"/>
       <w:r>
         <w:rPr>
           <w:rFonts w:ascii="Arial" w:hAnsi="Arial" w:cs="Arial"/>
@@ -276,7 +342,7 @@
         <w:t>Uses images derived from the Christchurch Rebuild.</w:t>
       </w:r>
     </w:p>
-    <w:bookmarkEnd w:id="0"/>
+    <w:bookmarkEnd w:id="1"/>
     <w:p>
       <w:pPr>
         <w:pStyle w:val="ListParagraph"/>
@@ -1080,8 +1146,6 @@
         </w:rPr>
         <w:t>CHECK THE CODE</w:t>
       </w:r>
-      <w:bookmarkStart w:id="1" w:name="_GoBack"/>
-      <w:bookmarkEnd w:id="1"/>
     </w:p>
     <w:p>
       <w:pPr>
@@ -1178,7 +1242,7 @@
                     <pic:cNvPicPr/>
                   </pic:nvPicPr>
                   <pic:blipFill>
-                    <a:blip r:embed="rId7"/>
+                    <a:blip r:embed="rId8"/>
                     <a:stretch>
                       <a:fillRect/>
                     </a:stretch>
@@ -1320,8 +1384,8 @@
       </w:r>
     </w:p>
     <w:sectPr>
-      <w:headerReference w:type="default" r:id="rId8"/>
-      <w:footerReference w:type="default" r:id="rId9"/>
+      <w:headerReference w:type="default" r:id="rId9"/>
+      <w:footerReference w:type="default" r:id="rId10"/>
       <w:pgSz w:w="11906" w:h="16838"/>
       <w:pgMar w:top="567" w:right="567" w:bottom="567" w:left="567" w:header="0" w:footer="0" w:gutter="0"/>
       <w:cols w:space="708"/>

</xml_diff>

<commit_message>
Working on main index.html
</commit_message>
<xml_diff>
--- a/Iteration 5/Iteration Plan 5.docx
+++ b/Iteration 5/Iteration Plan 5.docx
@@ -713,8 +713,6 @@
         </w:rPr>
         <w:t xml:space="preserve"> 3:01:30</w:t>
       </w:r>
-      <w:bookmarkStart w:id="1" w:name="_GoBack"/>
-      <w:bookmarkEnd w:id="1"/>
     </w:p>
     <w:p>
       <w:pPr>
@@ -1096,6 +1094,59 @@
           <w:lang w:eastAsia="zh-CN"/>
         </w:rPr>
       </w:pPr>
+      <w:r>
+        <w:rPr>
+          <w:rFonts w:ascii="Arial" w:eastAsia="SimSun" w:hAnsi="Arial" w:cs="Arial"/>
+          <w:sz w:val="24"/>
+          <w:szCs w:val="24"/>
+          <w:lang w:eastAsia="zh-CN"/>
+        </w:rPr>
+        <w:t>When the player dies they should lose a life, if they are out of lives, they lose the game</w:t>
+      </w:r>
+    </w:p>
+    <w:p>
+      <w:pPr>
+        <w:spacing w:after="0" w:line="240" w:lineRule="auto"/>
+        <w:contextualSpacing/>
+        <w:rPr>
+          <w:rFonts w:ascii="Arial" w:eastAsia="SimSun" w:hAnsi="Arial" w:cs="Arial"/>
+          <w:sz w:val="24"/>
+          <w:szCs w:val="24"/>
+          <w:lang w:eastAsia="zh-CN"/>
+        </w:rPr>
+      </w:pPr>
+      <w:r>
+        <w:rPr>
+          <w:rFonts w:ascii="Arial" w:eastAsia="SimSun" w:hAnsi="Arial" w:cs="Arial"/>
+          <w:sz w:val="24"/>
+          <w:szCs w:val="24"/>
+          <w:lang w:eastAsia="zh-CN"/>
+        </w:rPr>
+        <w:t>The sounds, timer and player position should reset when the player dies, but not the coins</w:t>
+      </w:r>
+    </w:p>
+    <w:p>
+      <w:pPr>
+        <w:spacing w:after="0" w:line="240" w:lineRule="auto"/>
+        <w:contextualSpacing/>
+        <w:rPr>
+          <w:rFonts w:ascii="Arial" w:eastAsia="SimSun" w:hAnsi="Arial" w:cs="Arial"/>
+          <w:sz w:val="24"/>
+          <w:szCs w:val="24"/>
+          <w:lang w:eastAsia="zh-CN"/>
+        </w:rPr>
+      </w:pPr>
+      <w:r>
+        <w:rPr>
+          <w:rFonts w:ascii="Arial" w:eastAsia="SimSun" w:hAnsi="Arial" w:cs="Arial"/>
+          <w:sz w:val="24"/>
+          <w:szCs w:val="24"/>
+          <w:lang w:eastAsia="zh-CN"/>
+        </w:rPr>
+        <w:t>If we lose the game, go back to the main menu and play a special sound clip</w:t>
+      </w:r>
+      <w:bookmarkStart w:id="1" w:name="_GoBack"/>
+      <w:bookmarkEnd w:id="1"/>
     </w:p>
     <w:p>
       <w:pPr>
@@ -1122,15 +1173,1630 @@
     </w:p>
     <w:p>
       <w:pPr>
-        <w:spacing w:after="0" w:line="240" w:lineRule="auto"/>
-        <w:contextualSpacing/>
-        <w:rPr>
-          <w:rFonts w:ascii="Arial" w:eastAsia="SimSun" w:hAnsi="Arial" w:cs="Arial"/>
-          <w:sz w:val="24"/>
-          <w:szCs w:val="24"/>
-          <w:lang w:eastAsia="zh-CN"/>
-        </w:rPr>
-      </w:pPr>
+        <w:shd w:val="clear" w:color="auto" w:fill="1E1E1E"/>
+        <w:spacing w:after="0" w:line="285" w:lineRule="atLeast"/>
+        <w:rPr>
+          <w:rFonts w:ascii="Consolas" w:eastAsia="Times New Roman" w:hAnsi="Consolas" w:cs="Consolas"/>
+          <w:color w:val="D4D4D4"/>
+          <w:sz w:val="21"/>
+          <w:szCs w:val="21"/>
+          <w:lang w:val="en-US"/>
+        </w:rPr>
+      </w:pPr>
+      <w:r>
+        <w:rPr>
+          <w:rFonts w:ascii="Consolas" w:eastAsia="Times New Roman" w:hAnsi="Consolas" w:cs="Consolas"/>
+          <w:color w:val="D4D4D4"/>
+          <w:sz w:val="21"/>
+          <w:szCs w:val="21"/>
+          <w:lang w:val="en-US"/>
+        </w:rPr>
+        <w:t xml:space="preserve">      </w:t>
+      </w:r>
+      <w:r>
+        <w:rPr>
+          <w:rFonts w:ascii="Consolas" w:eastAsia="Times New Roman" w:hAnsi="Consolas" w:cs="Consolas"/>
+          <w:color w:val="C586C0"/>
+          <w:sz w:val="21"/>
+          <w:szCs w:val="21"/>
+          <w:lang w:val="en-US"/>
+        </w:rPr>
+        <w:t>if</w:t>
+      </w:r>
+      <w:r>
+        <w:rPr>
+          <w:rFonts w:ascii="Consolas" w:eastAsia="Times New Roman" w:hAnsi="Consolas" w:cs="Consolas"/>
+          <w:color w:val="D4D4D4"/>
+          <w:sz w:val="21"/>
+          <w:szCs w:val="21"/>
+          <w:lang w:val="en-US"/>
+        </w:rPr>
+        <w:t xml:space="preserve"> (</w:t>
+      </w:r>
+      <w:r>
+        <w:rPr>
+          <w:rFonts w:ascii="Consolas" w:eastAsia="Times New Roman" w:hAnsi="Consolas" w:cs="Consolas"/>
+          <w:color w:val="9CDCFE"/>
+          <w:sz w:val="21"/>
+          <w:szCs w:val="21"/>
+          <w:lang w:val="en-US"/>
+        </w:rPr>
+        <w:t>state</w:t>
+      </w:r>
+      <w:r>
+        <w:rPr>
+          <w:rFonts w:ascii="Consolas" w:eastAsia="Times New Roman" w:hAnsi="Consolas" w:cs="Consolas"/>
+          <w:color w:val="D4D4D4"/>
+          <w:sz w:val="21"/>
+          <w:szCs w:val="21"/>
+          <w:lang w:val="en-US"/>
+        </w:rPr>
+        <w:t>.</w:t>
+      </w:r>
+      <w:r>
+        <w:rPr>
+          <w:rFonts w:ascii="Consolas" w:eastAsia="Times New Roman" w:hAnsi="Consolas" w:cs="Consolas"/>
+          <w:color w:val="9CDCFE"/>
+          <w:sz w:val="21"/>
+          <w:szCs w:val="21"/>
+          <w:lang w:val="en-US"/>
+        </w:rPr>
+        <w:t>status</w:t>
+      </w:r>
+      <w:r>
+        <w:rPr>
+          <w:rFonts w:ascii="Consolas" w:eastAsia="Times New Roman" w:hAnsi="Consolas" w:cs="Consolas"/>
+          <w:color w:val="D4D4D4"/>
+          <w:sz w:val="21"/>
+          <w:szCs w:val="21"/>
+          <w:lang w:val="en-US"/>
+        </w:rPr>
+        <w:t xml:space="preserve"> === </w:t>
+      </w:r>
+      <w:r>
+        <w:rPr>
+          <w:rFonts w:ascii="Consolas" w:eastAsia="Times New Roman" w:hAnsi="Consolas" w:cs="Consolas"/>
+          <w:color w:val="CE9178"/>
+          <w:sz w:val="21"/>
+          <w:szCs w:val="21"/>
+          <w:lang w:val="en-US"/>
+        </w:rPr>
+        <w:t>'lost'</w:t>
+      </w:r>
+      <w:r>
+        <w:rPr>
+          <w:rFonts w:ascii="Consolas" w:eastAsia="Times New Roman" w:hAnsi="Consolas" w:cs="Consolas"/>
+          <w:color w:val="D4D4D4"/>
+          <w:sz w:val="21"/>
+          <w:szCs w:val="21"/>
+          <w:lang w:val="en-US"/>
+        </w:rPr>
+        <w:t>) {</w:t>
+      </w:r>
+    </w:p>
+    <w:p>
+      <w:pPr>
+        <w:shd w:val="clear" w:color="auto" w:fill="1E1E1E"/>
+        <w:spacing w:after="0" w:line="285" w:lineRule="atLeast"/>
+        <w:rPr>
+          <w:rFonts w:ascii="Consolas" w:eastAsia="Times New Roman" w:hAnsi="Consolas" w:cs="Consolas"/>
+          <w:color w:val="D4D4D4"/>
+          <w:sz w:val="21"/>
+          <w:szCs w:val="21"/>
+          <w:lang w:val="en-US"/>
+        </w:rPr>
+      </w:pPr>
+      <w:r>
+        <w:rPr>
+          <w:rFonts w:ascii="Consolas" w:eastAsia="Times New Roman" w:hAnsi="Consolas" w:cs="Consolas"/>
+          <w:color w:val="D4D4D4"/>
+          <w:sz w:val="21"/>
+          <w:szCs w:val="21"/>
+          <w:lang w:val="en-US"/>
+        </w:rPr>
+        <w:t xml:space="preserve">        </w:t>
+      </w:r>
+      <w:r>
+        <w:rPr>
+          <w:rFonts w:ascii="Consolas" w:eastAsia="Times New Roman" w:hAnsi="Consolas" w:cs="Consolas"/>
+          <w:color w:val="9CDCFE"/>
+          <w:sz w:val="21"/>
+          <w:szCs w:val="21"/>
+          <w:lang w:val="en-US"/>
+        </w:rPr>
+        <w:t>state</w:t>
+      </w:r>
+      <w:r>
+        <w:rPr>
+          <w:rFonts w:ascii="Consolas" w:eastAsia="Times New Roman" w:hAnsi="Consolas" w:cs="Consolas"/>
+          <w:color w:val="D4D4D4"/>
+          <w:sz w:val="21"/>
+          <w:szCs w:val="21"/>
+          <w:lang w:val="en-US"/>
+        </w:rPr>
+        <w:t>.</w:t>
+      </w:r>
+      <w:r>
+        <w:rPr>
+          <w:rFonts w:ascii="Consolas" w:eastAsia="Times New Roman" w:hAnsi="Consolas" w:cs="Consolas"/>
+          <w:color w:val="9CDCFE"/>
+          <w:sz w:val="21"/>
+          <w:szCs w:val="21"/>
+          <w:lang w:val="en-US"/>
+        </w:rPr>
+        <w:t>status</w:t>
+      </w:r>
+      <w:r>
+        <w:rPr>
+          <w:rFonts w:ascii="Consolas" w:eastAsia="Times New Roman" w:hAnsi="Consolas" w:cs="Consolas"/>
+          <w:color w:val="D4D4D4"/>
+          <w:sz w:val="21"/>
+          <w:szCs w:val="21"/>
+          <w:lang w:val="en-US"/>
+        </w:rPr>
+        <w:t xml:space="preserve"> = </w:t>
+      </w:r>
+      <w:r>
+        <w:rPr>
+          <w:rFonts w:ascii="Consolas" w:eastAsia="Times New Roman" w:hAnsi="Consolas" w:cs="Consolas"/>
+          <w:color w:val="9CDCFE"/>
+          <w:sz w:val="21"/>
+          <w:szCs w:val="21"/>
+          <w:lang w:val="en-US"/>
+        </w:rPr>
+        <w:t>state</w:t>
+      </w:r>
+      <w:r>
+        <w:rPr>
+          <w:rFonts w:ascii="Consolas" w:eastAsia="Times New Roman" w:hAnsi="Consolas" w:cs="Consolas"/>
+          <w:color w:val="D4D4D4"/>
+          <w:sz w:val="21"/>
+          <w:szCs w:val="21"/>
+          <w:lang w:val="en-US"/>
+        </w:rPr>
+        <w:t>.</w:t>
+      </w:r>
+      <w:r>
+        <w:rPr>
+          <w:rFonts w:ascii="Consolas" w:eastAsia="Times New Roman" w:hAnsi="Consolas" w:cs="Consolas"/>
+          <w:color w:val="9CDCFE"/>
+          <w:sz w:val="21"/>
+          <w:szCs w:val="21"/>
+          <w:lang w:val="en-US"/>
+        </w:rPr>
+        <w:t>player</w:t>
+      </w:r>
+      <w:r>
+        <w:rPr>
+          <w:rFonts w:ascii="Consolas" w:eastAsia="Times New Roman" w:hAnsi="Consolas" w:cs="Consolas"/>
+          <w:color w:val="D4D4D4"/>
+          <w:sz w:val="21"/>
+          <w:szCs w:val="21"/>
+          <w:lang w:val="en-US"/>
+        </w:rPr>
+        <w:t>.</w:t>
+      </w:r>
+      <w:r>
+        <w:rPr>
+          <w:rFonts w:ascii="Consolas" w:eastAsia="Times New Roman" w:hAnsi="Consolas" w:cs="Consolas"/>
+          <w:color w:val="9CDCFE"/>
+          <w:sz w:val="21"/>
+          <w:szCs w:val="21"/>
+          <w:lang w:val="en-US"/>
+        </w:rPr>
+        <w:t>lives</w:t>
+      </w:r>
+      <w:r>
+        <w:rPr>
+          <w:rFonts w:ascii="Consolas" w:eastAsia="Times New Roman" w:hAnsi="Consolas" w:cs="Consolas"/>
+          <w:color w:val="D4D4D4"/>
+          <w:sz w:val="21"/>
+          <w:szCs w:val="21"/>
+          <w:lang w:val="en-US"/>
+        </w:rPr>
+        <w:t>.</w:t>
+      </w:r>
+      <w:r>
+        <w:rPr>
+          <w:rFonts w:ascii="Consolas" w:eastAsia="Times New Roman" w:hAnsi="Consolas" w:cs="Consolas"/>
+          <w:color w:val="DCDCAA"/>
+          <w:sz w:val="21"/>
+          <w:szCs w:val="21"/>
+          <w:lang w:val="en-US"/>
+        </w:rPr>
+        <w:t>reduceAndCheck</w:t>
+      </w:r>
+      <w:r>
+        <w:rPr>
+          <w:rFonts w:ascii="Consolas" w:eastAsia="Times New Roman" w:hAnsi="Consolas" w:cs="Consolas"/>
+          <w:color w:val="D4D4D4"/>
+          <w:sz w:val="21"/>
+          <w:szCs w:val="21"/>
+          <w:lang w:val="en-US"/>
+        </w:rPr>
+        <w:t>()</w:t>
+      </w:r>
+    </w:p>
+    <w:p>
+      <w:pPr>
+        <w:shd w:val="clear" w:color="auto" w:fill="1E1E1E"/>
+        <w:spacing w:after="0" w:line="285" w:lineRule="atLeast"/>
+        <w:rPr>
+          <w:rFonts w:ascii="Consolas" w:eastAsia="Times New Roman" w:hAnsi="Consolas" w:cs="Consolas"/>
+          <w:color w:val="D4D4D4"/>
+          <w:sz w:val="21"/>
+          <w:szCs w:val="21"/>
+          <w:lang w:val="en-US"/>
+        </w:rPr>
+      </w:pPr>
+      <w:r>
+        <w:rPr>
+          <w:rFonts w:ascii="Consolas" w:eastAsia="Times New Roman" w:hAnsi="Consolas" w:cs="Consolas"/>
+          <w:color w:val="D4D4D4"/>
+          <w:sz w:val="21"/>
+          <w:szCs w:val="21"/>
+          <w:lang w:val="en-US"/>
+        </w:rPr>
+        <w:t xml:space="preserve">        </w:t>
+      </w:r>
+      <w:r>
+        <w:rPr>
+          <w:rFonts w:ascii="Consolas" w:eastAsia="Times New Roman" w:hAnsi="Consolas" w:cs="Consolas"/>
+          <w:color w:val="C586C0"/>
+          <w:sz w:val="21"/>
+          <w:szCs w:val="21"/>
+          <w:lang w:val="en-US"/>
+        </w:rPr>
+        <w:t>if</w:t>
+      </w:r>
+      <w:r>
+        <w:rPr>
+          <w:rFonts w:ascii="Consolas" w:eastAsia="Times New Roman" w:hAnsi="Consolas" w:cs="Consolas"/>
+          <w:color w:val="D4D4D4"/>
+          <w:sz w:val="21"/>
+          <w:szCs w:val="21"/>
+          <w:lang w:val="en-US"/>
+        </w:rPr>
+        <w:t xml:space="preserve"> (</w:t>
+      </w:r>
+      <w:r>
+        <w:rPr>
+          <w:rFonts w:ascii="Consolas" w:eastAsia="Times New Roman" w:hAnsi="Consolas" w:cs="Consolas"/>
+          <w:color w:val="9CDCFE"/>
+          <w:sz w:val="21"/>
+          <w:szCs w:val="21"/>
+          <w:lang w:val="en-US"/>
+        </w:rPr>
+        <w:t>state</w:t>
+      </w:r>
+      <w:r>
+        <w:rPr>
+          <w:rFonts w:ascii="Consolas" w:eastAsia="Times New Roman" w:hAnsi="Consolas" w:cs="Consolas"/>
+          <w:color w:val="D4D4D4"/>
+          <w:sz w:val="21"/>
+          <w:szCs w:val="21"/>
+          <w:lang w:val="en-US"/>
+        </w:rPr>
+        <w:t>.</w:t>
+      </w:r>
+      <w:r>
+        <w:rPr>
+          <w:rFonts w:ascii="Consolas" w:eastAsia="Times New Roman" w:hAnsi="Consolas" w:cs="Consolas"/>
+          <w:color w:val="9CDCFE"/>
+          <w:sz w:val="21"/>
+          <w:szCs w:val="21"/>
+          <w:lang w:val="en-US"/>
+        </w:rPr>
+        <w:t>status</w:t>
+      </w:r>
+      <w:r>
+        <w:rPr>
+          <w:rFonts w:ascii="Consolas" w:eastAsia="Times New Roman" w:hAnsi="Consolas" w:cs="Consolas"/>
+          <w:color w:val="D4D4D4"/>
+          <w:sz w:val="21"/>
+          <w:szCs w:val="21"/>
+          <w:lang w:val="en-US"/>
+        </w:rPr>
+        <w:t xml:space="preserve"> === </w:t>
+      </w:r>
+      <w:r>
+        <w:rPr>
+          <w:rFonts w:ascii="Consolas" w:eastAsia="Times New Roman" w:hAnsi="Consolas" w:cs="Consolas"/>
+          <w:color w:val="CE9178"/>
+          <w:sz w:val="21"/>
+          <w:szCs w:val="21"/>
+          <w:lang w:val="en-US"/>
+        </w:rPr>
+        <w:t>'playing'</w:t>
+      </w:r>
+      <w:r>
+        <w:rPr>
+          <w:rFonts w:ascii="Consolas" w:eastAsia="Times New Roman" w:hAnsi="Consolas" w:cs="Consolas"/>
+          <w:color w:val="D4D4D4"/>
+          <w:sz w:val="21"/>
+          <w:szCs w:val="21"/>
+          <w:lang w:val="en-US"/>
+        </w:rPr>
+        <w:t xml:space="preserve">) </w:t>
+      </w:r>
+      <w:r>
+        <w:rPr>
+          <w:rFonts w:ascii="Consolas" w:eastAsia="Times New Roman" w:hAnsi="Consolas" w:cs="Consolas"/>
+          <w:color w:val="9CDCFE"/>
+          <w:sz w:val="21"/>
+          <w:szCs w:val="21"/>
+          <w:lang w:val="en-US"/>
+        </w:rPr>
+        <w:t>state</w:t>
+      </w:r>
+      <w:r>
+        <w:rPr>
+          <w:rFonts w:ascii="Consolas" w:eastAsia="Times New Roman" w:hAnsi="Consolas" w:cs="Consolas"/>
+          <w:color w:val="D4D4D4"/>
+          <w:sz w:val="21"/>
+          <w:szCs w:val="21"/>
+          <w:lang w:val="en-US"/>
+        </w:rPr>
+        <w:t>.</w:t>
+      </w:r>
+      <w:r>
+        <w:rPr>
+          <w:rFonts w:ascii="Consolas" w:eastAsia="Times New Roman" w:hAnsi="Consolas" w:cs="Consolas"/>
+          <w:color w:val="9CDCFE"/>
+          <w:sz w:val="21"/>
+          <w:szCs w:val="21"/>
+          <w:lang w:val="en-US"/>
+        </w:rPr>
+        <w:t>player</w:t>
+      </w:r>
+      <w:r>
+        <w:rPr>
+          <w:rFonts w:ascii="Consolas" w:eastAsia="Times New Roman" w:hAnsi="Consolas" w:cs="Consolas"/>
+          <w:color w:val="D4D4D4"/>
+          <w:sz w:val="21"/>
+          <w:szCs w:val="21"/>
+          <w:lang w:val="en-US"/>
+        </w:rPr>
+        <w:t>.</w:t>
+      </w:r>
+      <w:r>
+        <w:rPr>
+          <w:rFonts w:ascii="Consolas" w:eastAsia="Times New Roman" w:hAnsi="Consolas" w:cs="Consolas"/>
+          <w:color w:val="DCDCAA"/>
+          <w:sz w:val="21"/>
+          <w:szCs w:val="21"/>
+          <w:lang w:val="en-US"/>
+        </w:rPr>
+        <w:t>reset</w:t>
+      </w:r>
+      <w:r>
+        <w:rPr>
+          <w:rFonts w:ascii="Consolas" w:eastAsia="Times New Roman" w:hAnsi="Consolas" w:cs="Consolas"/>
+          <w:color w:val="D4D4D4"/>
+          <w:sz w:val="21"/>
+          <w:szCs w:val="21"/>
+          <w:lang w:val="en-US"/>
+        </w:rPr>
+        <w:t>(state)</w:t>
+      </w:r>
+    </w:p>
+    <w:p>
+      <w:pPr>
+        <w:shd w:val="clear" w:color="auto" w:fill="1E1E1E"/>
+        <w:spacing w:after="0" w:line="285" w:lineRule="atLeast"/>
+        <w:rPr>
+          <w:rFonts w:ascii="Consolas" w:eastAsia="Times New Roman" w:hAnsi="Consolas" w:cs="Consolas"/>
+          <w:color w:val="D4D4D4"/>
+          <w:sz w:val="21"/>
+          <w:szCs w:val="21"/>
+          <w:lang w:val="en-US"/>
+        </w:rPr>
+      </w:pPr>
+      <w:r>
+        <w:rPr>
+          <w:rFonts w:ascii="Consolas" w:eastAsia="Times New Roman" w:hAnsi="Consolas" w:cs="Consolas"/>
+          <w:color w:val="D4D4D4"/>
+          <w:sz w:val="21"/>
+          <w:szCs w:val="21"/>
+          <w:lang w:val="en-US"/>
+        </w:rPr>
+        <w:t xml:space="preserve">        </w:t>
+      </w:r>
+      <w:r>
+        <w:rPr>
+          <w:rFonts w:ascii="Consolas" w:eastAsia="Times New Roman" w:hAnsi="Consolas" w:cs="Consolas"/>
+          <w:color w:val="9CDCFE"/>
+          <w:sz w:val="21"/>
+          <w:szCs w:val="21"/>
+          <w:lang w:val="en-US"/>
+        </w:rPr>
+        <w:t>mySound</w:t>
+      </w:r>
+      <w:r>
+        <w:rPr>
+          <w:rFonts w:ascii="Consolas" w:eastAsia="Times New Roman" w:hAnsi="Consolas" w:cs="Consolas"/>
+          <w:color w:val="D4D4D4"/>
+          <w:sz w:val="21"/>
+          <w:szCs w:val="21"/>
+          <w:lang w:val="en-US"/>
+        </w:rPr>
+        <w:t>.</w:t>
+      </w:r>
+      <w:r>
+        <w:rPr>
+          <w:rFonts w:ascii="Consolas" w:eastAsia="Times New Roman" w:hAnsi="Consolas" w:cs="Consolas"/>
+          <w:color w:val="DCDCAA"/>
+          <w:sz w:val="21"/>
+          <w:szCs w:val="21"/>
+          <w:lang w:val="en-US"/>
+        </w:rPr>
+        <w:t>clearSoundCache</w:t>
+      </w:r>
+      <w:r>
+        <w:rPr>
+          <w:rFonts w:ascii="Consolas" w:eastAsia="Times New Roman" w:hAnsi="Consolas" w:cs="Consolas"/>
+          <w:color w:val="D4D4D4"/>
+          <w:sz w:val="21"/>
+          <w:szCs w:val="21"/>
+          <w:lang w:val="en-US"/>
+        </w:rPr>
+        <w:t>()</w:t>
+      </w:r>
+    </w:p>
+    <w:p>
+      <w:pPr>
+        <w:shd w:val="clear" w:color="auto" w:fill="1E1E1E"/>
+        <w:spacing w:after="0" w:line="285" w:lineRule="atLeast"/>
+        <w:rPr>
+          <w:rFonts w:ascii="Consolas" w:eastAsia="Times New Roman" w:hAnsi="Consolas" w:cs="Consolas"/>
+          <w:color w:val="D4D4D4"/>
+          <w:sz w:val="21"/>
+          <w:szCs w:val="21"/>
+          <w:lang w:val="en-US"/>
+        </w:rPr>
+      </w:pPr>
+      <w:r>
+        <w:rPr>
+          <w:rFonts w:ascii="Consolas" w:eastAsia="Times New Roman" w:hAnsi="Consolas" w:cs="Consolas"/>
+          <w:color w:val="D4D4D4"/>
+          <w:sz w:val="21"/>
+          <w:szCs w:val="21"/>
+          <w:lang w:val="en-US"/>
+        </w:rPr>
+        <w:t xml:space="preserve">        </w:t>
+      </w:r>
+      <w:r>
+        <w:rPr>
+          <w:rFonts w:ascii="Consolas" w:eastAsia="Times New Roman" w:hAnsi="Consolas" w:cs="Consolas"/>
+          <w:color w:val="9CDCFE"/>
+          <w:sz w:val="21"/>
+          <w:szCs w:val="21"/>
+          <w:lang w:val="en-US"/>
+        </w:rPr>
+        <w:t>state</w:t>
+      </w:r>
+      <w:r>
+        <w:rPr>
+          <w:rFonts w:ascii="Consolas" w:eastAsia="Times New Roman" w:hAnsi="Consolas" w:cs="Consolas"/>
+          <w:color w:val="D4D4D4"/>
+          <w:sz w:val="21"/>
+          <w:szCs w:val="21"/>
+          <w:lang w:val="en-US"/>
+        </w:rPr>
+        <w:t>.</w:t>
+      </w:r>
+      <w:r>
+        <w:rPr>
+          <w:rFonts w:ascii="Consolas" w:eastAsia="Times New Roman" w:hAnsi="Consolas" w:cs="Consolas"/>
+          <w:color w:val="9CDCFE"/>
+          <w:sz w:val="21"/>
+          <w:szCs w:val="21"/>
+          <w:lang w:val="en-US"/>
+        </w:rPr>
+        <w:t>timer</w:t>
+      </w:r>
+      <w:r>
+        <w:rPr>
+          <w:rFonts w:ascii="Consolas" w:eastAsia="Times New Roman" w:hAnsi="Consolas" w:cs="Consolas"/>
+          <w:color w:val="D4D4D4"/>
+          <w:sz w:val="21"/>
+          <w:szCs w:val="21"/>
+          <w:lang w:val="en-US"/>
+        </w:rPr>
+        <w:t>.</w:t>
+      </w:r>
+      <w:r>
+        <w:rPr>
+          <w:rFonts w:ascii="Consolas" w:eastAsia="Times New Roman" w:hAnsi="Consolas" w:cs="Consolas"/>
+          <w:color w:val="DCDCAA"/>
+          <w:sz w:val="21"/>
+          <w:szCs w:val="21"/>
+          <w:lang w:val="en-US"/>
+        </w:rPr>
+        <w:t>reset</w:t>
+      </w:r>
+      <w:r>
+        <w:rPr>
+          <w:rFonts w:ascii="Consolas" w:eastAsia="Times New Roman" w:hAnsi="Consolas" w:cs="Consolas"/>
+          <w:color w:val="D4D4D4"/>
+          <w:sz w:val="21"/>
+          <w:szCs w:val="21"/>
+          <w:lang w:val="en-US"/>
+        </w:rPr>
+        <w:t>()</w:t>
+      </w:r>
+    </w:p>
+    <w:p>
+      <w:pPr>
+        <w:shd w:val="clear" w:color="auto" w:fill="1E1E1E"/>
+        <w:spacing w:after="0" w:line="285" w:lineRule="atLeast"/>
+        <w:rPr>
+          <w:rFonts w:ascii="Consolas" w:eastAsia="Times New Roman" w:hAnsi="Consolas" w:cs="Consolas"/>
+          <w:color w:val="D4D4D4"/>
+          <w:sz w:val="21"/>
+          <w:szCs w:val="21"/>
+          <w:lang w:val="en-US"/>
+        </w:rPr>
+      </w:pPr>
+      <w:r>
+        <w:rPr>
+          <w:rFonts w:ascii="Consolas" w:eastAsia="Times New Roman" w:hAnsi="Consolas" w:cs="Consolas"/>
+          <w:color w:val="D4D4D4"/>
+          <w:sz w:val="21"/>
+          <w:szCs w:val="21"/>
+          <w:lang w:val="en-US"/>
+        </w:rPr>
+        <w:t xml:space="preserve">      }</w:t>
+      </w:r>
+    </w:p>
+    <w:p>
+      <w:pPr>
+        <w:shd w:val="clear" w:color="auto" w:fill="1E1E1E"/>
+        <w:spacing w:after="0" w:line="285" w:lineRule="atLeast"/>
+        <w:rPr>
+          <w:rFonts w:ascii="Consolas" w:eastAsia="Times New Roman" w:hAnsi="Consolas" w:cs="Consolas"/>
+          <w:color w:val="D4D4D4"/>
+          <w:sz w:val="21"/>
+          <w:szCs w:val="21"/>
+          <w:lang w:val="en-US"/>
+        </w:rPr>
+      </w:pPr>
+    </w:p>
+    <w:p>
+      <w:pPr>
+        <w:shd w:val="clear" w:color="auto" w:fill="1E1E1E"/>
+        <w:spacing w:after="0" w:line="285" w:lineRule="atLeast"/>
+        <w:rPr>
+          <w:rFonts w:ascii="Consolas" w:eastAsia="Times New Roman" w:hAnsi="Consolas" w:cs="Consolas"/>
+          <w:color w:val="D4D4D4"/>
+          <w:sz w:val="21"/>
+          <w:szCs w:val="21"/>
+          <w:lang w:val="en-US"/>
+        </w:rPr>
+      </w:pPr>
+    </w:p>
+    <w:p>
+      <w:pPr>
+        <w:shd w:val="clear" w:color="auto" w:fill="1E1E1E"/>
+        <w:spacing w:after="0" w:line="285" w:lineRule="atLeast"/>
+        <w:rPr>
+          <w:rFonts w:ascii="Consolas" w:eastAsia="Times New Roman" w:hAnsi="Consolas" w:cs="Consolas"/>
+          <w:color w:val="D4D4D4"/>
+          <w:sz w:val="21"/>
+          <w:szCs w:val="21"/>
+          <w:lang w:val="en-US"/>
+        </w:rPr>
+      </w:pPr>
+    </w:p>
+    <w:p>
+      <w:pPr>
+        <w:shd w:val="clear" w:color="auto" w:fill="1E1E1E"/>
+        <w:spacing w:after="0" w:line="285" w:lineRule="atLeast"/>
+        <w:rPr>
+          <w:rFonts w:ascii="Consolas" w:eastAsia="Times New Roman" w:hAnsi="Consolas" w:cs="Consolas"/>
+          <w:color w:val="D4D4D4"/>
+          <w:sz w:val="21"/>
+          <w:szCs w:val="21"/>
+          <w:lang w:val="en-US"/>
+        </w:rPr>
+      </w:pPr>
+      <w:r>
+        <w:rPr>
+          <w:rFonts w:ascii="Consolas" w:eastAsia="Times New Roman" w:hAnsi="Consolas" w:cs="Consolas"/>
+          <w:color w:val="6A9955"/>
+          <w:sz w:val="21"/>
+          <w:szCs w:val="21"/>
+          <w:lang w:val="en-US"/>
+        </w:rPr>
+        <w:t>/* global mySound */</w:t>
+      </w:r>
+    </w:p>
+    <w:p>
+      <w:pPr>
+        <w:shd w:val="clear" w:color="auto" w:fill="1E1E1E"/>
+        <w:spacing w:after="0" w:line="285" w:lineRule="atLeast"/>
+        <w:rPr>
+          <w:rFonts w:ascii="Consolas" w:eastAsia="Times New Roman" w:hAnsi="Consolas" w:cs="Consolas"/>
+          <w:color w:val="D4D4D4"/>
+          <w:sz w:val="21"/>
+          <w:szCs w:val="21"/>
+          <w:lang w:val="en-US"/>
+        </w:rPr>
+      </w:pPr>
+      <w:r>
+        <w:rPr>
+          <w:rFonts w:ascii="Consolas" w:eastAsia="Times New Roman" w:hAnsi="Consolas" w:cs="Consolas"/>
+          <w:color w:val="569CD6"/>
+          <w:sz w:val="21"/>
+          <w:szCs w:val="21"/>
+          <w:lang w:val="en-US"/>
+        </w:rPr>
+        <w:t>var</w:t>
+      </w:r>
+      <w:r>
+        <w:rPr>
+          <w:rFonts w:ascii="Consolas" w:eastAsia="Times New Roman" w:hAnsi="Consolas" w:cs="Consolas"/>
+          <w:color w:val="D4D4D4"/>
+          <w:sz w:val="21"/>
+          <w:szCs w:val="21"/>
+          <w:lang w:val="en-US"/>
+        </w:rPr>
+        <w:t xml:space="preserve"> Lives = </w:t>
+      </w:r>
+      <w:r>
+        <w:rPr>
+          <w:rFonts w:ascii="Consolas" w:eastAsia="Times New Roman" w:hAnsi="Consolas" w:cs="Consolas"/>
+          <w:color w:val="569CD6"/>
+          <w:sz w:val="21"/>
+          <w:szCs w:val="21"/>
+          <w:lang w:val="en-US"/>
+        </w:rPr>
+        <w:t>class</w:t>
+      </w:r>
+      <w:r>
+        <w:rPr>
+          <w:rFonts w:ascii="Consolas" w:eastAsia="Times New Roman" w:hAnsi="Consolas" w:cs="Consolas"/>
+          <w:color w:val="D4D4D4"/>
+          <w:sz w:val="21"/>
+          <w:szCs w:val="21"/>
+          <w:lang w:val="en-US"/>
+        </w:rPr>
+        <w:t xml:space="preserve"> </w:t>
+      </w:r>
+      <w:r>
+        <w:rPr>
+          <w:rFonts w:ascii="Consolas" w:eastAsia="Times New Roman" w:hAnsi="Consolas" w:cs="Consolas"/>
+          <w:color w:val="4EC9B0"/>
+          <w:sz w:val="21"/>
+          <w:szCs w:val="21"/>
+          <w:lang w:val="en-US"/>
+        </w:rPr>
+        <w:t>Lives</w:t>
+      </w:r>
+      <w:r>
+        <w:rPr>
+          <w:rFonts w:ascii="Consolas" w:eastAsia="Times New Roman" w:hAnsi="Consolas" w:cs="Consolas"/>
+          <w:color w:val="D4D4D4"/>
+          <w:sz w:val="21"/>
+          <w:szCs w:val="21"/>
+          <w:lang w:val="en-US"/>
+        </w:rPr>
+        <w:t xml:space="preserve"> { </w:t>
+      </w:r>
+      <w:r>
+        <w:rPr>
+          <w:rFonts w:ascii="Consolas" w:eastAsia="Times New Roman" w:hAnsi="Consolas" w:cs="Consolas"/>
+          <w:color w:val="6A9955"/>
+          <w:sz w:val="21"/>
+          <w:szCs w:val="21"/>
+          <w:lang w:val="en-US"/>
+        </w:rPr>
+        <w:t>// eslint-disable-line no-unused-vars</w:t>
+      </w:r>
+    </w:p>
+    <w:p>
+      <w:pPr>
+        <w:shd w:val="clear" w:color="auto" w:fill="1E1E1E"/>
+        <w:spacing w:after="0" w:line="285" w:lineRule="atLeast"/>
+        <w:rPr>
+          <w:rFonts w:ascii="Consolas" w:eastAsia="Times New Roman" w:hAnsi="Consolas" w:cs="Consolas"/>
+          <w:color w:val="D4D4D4"/>
+          <w:sz w:val="21"/>
+          <w:szCs w:val="21"/>
+          <w:lang w:val="en-US"/>
+        </w:rPr>
+      </w:pPr>
+      <w:r>
+        <w:rPr>
+          <w:rFonts w:ascii="Consolas" w:eastAsia="Times New Roman" w:hAnsi="Consolas" w:cs="Consolas"/>
+          <w:color w:val="D4D4D4"/>
+          <w:sz w:val="21"/>
+          <w:szCs w:val="21"/>
+          <w:lang w:val="en-US"/>
+        </w:rPr>
+        <w:t xml:space="preserve">  </w:t>
+      </w:r>
+      <w:r>
+        <w:rPr>
+          <w:rFonts w:ascii="Consolas" w:eastAsia="Times New Roman" w:hAnsi="Consolas" w:cs="Consolas"/>
+          <w:color w:val="6A9955"/>
+          <w:sz w:val="21"/>
+          <w:szCs w:val="21"/>
+          <w:lang w:val="en-US"/>
+        </w:rPr>
+        <w:t>// ^^^ Just becuase we're hosting this in a different file so its actually used globally</w:t>
+      </w:r>
+    </w:p>
+    <w:p>
+      <w:pPr>
+        <w:shd w:val="clear" w:color="auto" w:fill="1E1E1E"/>
+        <w:spacing w:after="0" w:line="285" w:lineRule="atLeast"/>
+        <w:rPr>
+          <w:rFonts w:ascii="Consolas" w:eastAsia="Times New Roman" w:hAnsi="Consolas" w:cs="Consolas"/>
+          <w:color w:val="D4D4D4"/>
+          <w:sz w:val="21"/>
+          <w:szCs w:val="21"/>
+          <w:lang w:val="en-US"/>
+        </w:rPr>
+      </w:pPr>
+      <w:r>
+        <w:rPr>
+          <w:rFonts w:ascii="Consolas" w:eastAsia="Times New Roman" w:hAnsi="Consolas" w:cs="Consolas"/>
+          <w:color w:val="D4D4D4"/>
+          <w:sz w:val="21"/>
+          <w:szCs w:val="21"/>
+          <w:lang w:val="en-US"/>
+        </w:rPr>
+        <w:t xml:space="preserve">  </w:t>
+      </w:r>
+      <w:r>
+        <w:rPr>
+          <w:rFonts w:ascii="Consolas" w:eastAsia="Times New Roman" w:hAnsi="Consolas" w:cs="Consolas"/>
+          <w:color w:val="DCDCAA"/>
+          <w:sz w:val="21"/>
+          <w:szCs w:val="21"/>
+          <w:lang w:val="en-US"/>
+        </w:rPr>
+        <w:t xml:space="preserve">constructor </w:t>
+      </w:r>
+      <w:r>
+        <w:rPr>
+          <w:rFonts w:ascii="Consolas" w:eastAsia="Times New Roman" w:hAnsi="Consolas" w:cs="Consolas"/>
+          <w:color w:val="D4D4D4"/>
+          <w:sz w:val="21"/>
+          <w:szCs w:val="21"/>
+          <w:lang w:val="en-US"/>
+        </w:rPr>
+        <w:t>(</w:t>
+      </w:r>
+      <w:r>
+        <w:rPr>
+          <w:rFonts w:ascii="Consolas" w:eastAsia="Times New Roman" w:hAnsi="Consolas" w:cs="Consolas"/>
+          <w:color w:val="9CDCFE"/>
+          <w:sz w:val="21"/>
+          <w:szCs w:val="21"/>
+          <w:lang w:val="en-US"/>
+        </w:rPr>
+        <w:t>startingLives</w:t>
+      </w:r>
+      <w:r>
+        <w:rPr>
+          <w:rFonts w:ascii="Consolas" w:eastAsia="Times New Roman" w:hAnsi="Consolas" w:cs="Consolas"/>
+          <w:color w:val="D4D4D4"/>
+          <w:sz w:val="21"/>
+          <w:szCs w:val="21"/>
+          <w:lang w:val="en-US"/>
+        </w:rPr>
+        <w:t>) {</w:t>
+      </w:r>
+    </w:p>
+    <w:p>
+      <w:pPr>
+        <w:shd w:val="clear" w:color="auto" w:fill="1E1E1E"/>
+        <w:spacing w:after="0" w:line="285" w:lineRule="atLeast"/>
+        <w:rPr>
+          <w:rFonts w:ascii="Consolas" w:eastAsia="Times New Roman" w:hAnsi="Consolas" w:cs="Consolas"/>
+          <w:color w:val="D4D4D4"/>
+          <w:sz w:val="21"/>
+          <w:szCs w:val="21"/>
+          <w:lang w:val="en-US"/>
+        </w:rPr>
+      </w:pPr>
+      <w:r>
+        <w:rPr>
+          <w:rFonts w:ascii="Consolas" w:eastAsia="Times New Roman" w:hAnsi="Consolas" w:cs="Consolas"/>
+          <w:color w:val="D4D4D4"/>
+          <w:sz w:val="21"/>
+          <w:szCs w:val="21"/>
+          <w:lang w:val="en-US"/>
+        </w:rPr>
+        <w:t xml:space="preserve">    </w:t>
+      </w:r>
+      <w:r>
+        <w:rPr>
+          <w:rFonts w:ascii="Consolas" w:eastAsia="Times New Roman" w:hAnsi="Consolas" w:cs="Consolas"/>
+          <w:color w:val="569CD6"/>
+          <w:sz w:val="21"/>
+          <w:szCs w:val="21"/>
+          <w:lang w:val="en-US"/>
+        </w:rPr>
+        <w:t>this</w:t>
+      </w:r>
+      <w:r>
+        <w:rPr>
+          <w:rFonts w:ascii="Consolas" w:eastAsia="Times New Roman" w:hAnsi="Consolas" w:cs="Consolas"/>
+          <w:color w:val="D4D4D4"/>
+          <w:sz w:val="21"/>
+          <w:szCs w:val="21"/>
+          <w:lang w:val="en-US"/>
+        </w:rPr>
+        <w:t>.</w:t>
+      </w:r>
+      <w:r>
+        <w:rPr>
+          <w:rFonts w:ascii="Consolas" w:eastAsia="Times New Roman" w:hAnsi="Consolas" w:cs="Consolas"/>
+          <w:color w:val="9CDCFE"/>
+          <w:sz w:val="21"/>
+          <w:szCs w:val="21"/>
+          <w:lang w:val="en-US"/>
+        </w:rPr>
+        <w:t>count</w:t>
+      </w:r>
+      <w:r>
+        <w:rPr>
+          <w:rFonts w:ascii="Consolas" w:eastAsia="Times New Roman" w:hAnsi="Consolas" w:cs="Consolas"/>
+          <w:color w:val="D4D4D4"/>
+          <w:sz w:val="21"/>
+          <w:szCs w:val="21"/>
+          <w:lang w:val="en-US"/>
+        </w:rPr>
+        <w:t xml:space="preserve"> = startingLives</w:t>
+      </w:r>
+    </w:p>
+    <w:p>
+      <w:pPr>
+        <w:shd w:val="clear" w:color="auto" w:fill="1E1E1E"/>
+        <w:spacing w:after="0" w:line="285" w:lineRule="atLeast"/>
+        <w:rPr>
+          <w:rFonts w:ascii="Consolas" w:eastAsia="Times New Roman" w:hAnsi="Consolas" w:cs="Consolas"/>
+          <w:color w:val="D4D4D4"/>
+          <w:sz w:val="21"/>
+          <w:szCs w:val="21"/>
+          <w:lang w:val="en-US"/>
+        </w:rPr>
+      </w:pPr>
+      <w:r>
+        <w:rPr>
+          <w:rFonts w:ascii="Consolas" w:eastAsia="Times New Roman" w:hAnsi="Consolas" w:cs="Consolas"/>
+          <w:color w:val="D4D4D4"/>
+          <w:sz w:val="21"/>
+          <w:szCs w:val="21"/>
+          <w:lang w:val="en-US"/>
+        </w:rPr>
+        <w:t xml:space="preserve">  }</w:t>
+      </w:r>
+    </w:p>
+    <w:p>
+      <w:pPr>
+        <w:shd w:val="clear" w:color="auto" w:fill="1E1E1E"/>
+        <w:spacing w:after="0" w:line="285" w:lineRule="atLeast"/>
+        <w:rPr>
+          <w:rFonts w:ascii="Consolas" w:eastAsia="Times New Roman" w:hAnsi="Consolas" w:cs="Consolas"/>
+          <w:color w:val="D4D4D4"/>
+          <w:sz w:val="21"/>
+          <w:szCs w:val="21"/>
+          <w:lang w:val="en-US"/>
+        </w:rPr>
+      </w:pPr>
+      <w:r>
+        <w:rPr>
+          <w:rFonts w:ascii="Consolas" w:eastAsia="Times New Roman" w:hAnsi="Consolas" w:cs="Consolas"/>
+          <w:color w:val="D4D4D4"/>
+          <w:sz w:val="21"/>
+          <w:szCs w:val="21"/>
+          <w:lang w:val="en-US"/>
+        </w:rPr>
+        <w:t xml:space="preserve">  </w:t>
+      </w:r>
+      <w:r>
+        <w:rPr>
+          <w:rFonts w:ascii="Consolas" w:eastAsia="Times New Roman" w:hAnsi="Consolas" w:cs="Consolas"/>
+          <w:color w:val="DCDCAA"/>
+          <w:sz w:val="21"/>
+          <w:szCs w:val="21"/>
+          <w:lang w:val="en-US"/>
+        </w:rPr>
+        <w:t>reduce</w:t>
+      </w:r>
+      <w:r>
+        <w:rPr>
+          <w:rFonts w:ascii="Consolas" w:eastAsia="Times New Roman" w:hAnsi="Consolas" w:cs="Consolas"/>
+          <w:color w:val="D4D4D4"/>
+          <w:sz w:val="21"/>
+          <w:szCs w:val="21"/>
+          <w:lang w:val="en-US"/>
+        </w:rPr>
+        <w:t xml:space="preserve"> () {</w:t>
+      </w:r>
+    </w:p>
+    <w:p>
+      <w:pPr>
+        <w:shd w:val="clear" w:color="auto" w:fill="1E1E1E"/>
+        <w:spacing w:after="0" w:line="285" w:lineRule="atLeast"/>
+        <w:rPr>
+          <w:rFonts w:ascii="Consolas" w:eastAsia="Times New Roman" w:hAnsi="Consolas" w:cs="Consolas"/>
+          <w:color w:val="D4D4D4"/>
+          <w:sz w:val="21"/>
+          <w:szCs w:val="21"/>
+          <w:lang w:val="en-US"/>
+        </w:rPr>
+      </w:pPr>
+      <w:r>
+        <w:rPr>
+          <w:rFonts w:ascii="Consolas" w:eastAsia="Times New Roman" w:hAnsi="Consolas" w:cs="Consolas"/>
+          <w:color w:val="D4D4D4"/>
+          <w:sz w:val="21"/>
+          <w:szCs w:val="21"/>
+          <w:lang w:val="en-US"/>
+        </w:rPr>
+        <w:t xml:space="preserve">    </w:t>
+      </w:r>
+      <w:r>
+        <w:rPr>
+          <w:rFonts w:ascii="Consolas" w:eastAsia="Times New Roman" w:hAnsi="Consolas" w:cs="Consolas"/>
+          <w:color w:val="569CD6"/>
+          <w:sz w:val="21"/>
+          <w:szCs w:val="21"/>
+          <w:lang w:val="en-US"/>
+        </w:rPr>
+        <w:t>this</w:t>
+      </w:r>
+      <w:r>
+        <w:rPr>
+          <w:rFonts w:ascii="Consolas" w:eastAsia="Times New Roman" w:hAnsi="Consolas" w:cs="Consolas"/>
+          <w:color w:val="D4D4D4"/>
+          <w:sz w:val="21"/>
+          <w:szCs w:val="21"/>
+          <w:lang w:val="en-US"/>
+        </w:rPr>
+        <w:t>.</w:t>
+      </w:r>
+      <w:r>
+        <w:rPr>
+          <w:rFonts w:ascii="Consolas" w:eastAsia="Times New Roman" w:hAnsi="Consolas" w:cs="Consolas"/>
+          <w:color w:val="9CDCFE"/>
+          <w:sz w:val="21"/>
+          <w:szCs w:val="21"/>
+          <w:lang w:val="en-US"/>
+        </w:rPr>
+        <w:t>count</w:t>
+      </w:r>
+      <w:r>
+        <w:rPr>
+          <w:rFonts w:ascii="Consolas" w:eastAsia="Times New Roman" w:hAnsi="Consolas" w:cs="Consolas"/>
+          <w:color w:val="D4D4D4"/>
+          <w:sz w:val="21"/>
+          <w:szCs w:val="21"/>
+          <w:lang w:val="en-US"/>
+        </w:rPr>
+        <w:t>--</w:t>
+      </w:r>
+    </w:p>
+    <w:p>
+      <w:pPr>
+        <w:shd w:val="clear" w:color="auto" w:fill="1E1E1E"/>
+        <w:spacing w:after="0" w:line="285" w:lineRule="atLeast"/>
+        <w:rPr>
+          <w:rFonts w:ascii="Consolas" w:eastAsia="Times New Roman" w:hAnsi="Consolas" w:cs="Consolas"/>
+          <w:color w:val="D4D4D4"/>
+          <w:sz w:val="21"/>
+          <w:szCs w:val="21"/>
+          <w:lang w:val="en-US"/>
+        </w:rPr>
+      </w:pPr>
+      <w:r>
+        <w:rPr>
+          <w:rFonts w:ascii="Consolas" w:eastAsia="Times New Roman" w:hAnsi="Consolas" w:cs="Consolas"/>
+          <w:color w:val="D4D4D4"/>
+          <w:sz w:val="21"/>
+          <w:szCs w:val="21"/>
+          <w:lang w:val="en-US"/>
+        </w:rPr>
+        <w:t xml:space="preserve">  }</w:t>
+      </w:r>
+    </w:p>
+    <w:p>
+      <w:pPr>
+        <w:shd w:val="clear" w:color="auto" w:fill="1E1E1E"/>
+        <w:spacing w:after="0" w:line="285" w:lineRule="atLeast"/>
+        <w:rPr>
+          <w:rFonts w:ascii="Consolas" w:eastAsia="Times New Roman" w:hAnsi="Consolas" w:cs="Consolas"/>
+          <w:color w:val="D4D4D4"/>
+          <w:sz w:val="21"/>
+          <w:szCs w:val="21"/>
+          <w:lang w:val="en-US"/>
+        </w:rPr>
+      </w:pPr>
+      <w:r>
+        <w:rPr>
+          <w:rFonts w:ascii="Consolas" w:eastAsia="Times New Roman" w:hAnsi="Consolas" w:cs="Consolas"/>
+          <w:color w:val="D4D4D4"/>
+          <w:sz w:val="21"/>
+          <w:szCs w:val="21"/>
+          <w:lang w:val="en-US"/>
+        </w:rPr>
+        <w:t xml:space="preserve">  </w:t>
+      </w:r>
+      <w:r>
+        <w:rPr>
+          <w:rFonts w:ascii="Consolas" w:eastAsia="Times New Roman" w:hAnsi="Consolas" w:cs="Consolas"/>
+          <w:color w:val="DCDCAA"/>
+          <w:sz w:val="21"/>
+          <w:szCs w:val="21"/>
+          <w:lang w:val="en-US"/>
+        </w:rPr>
+        <w:t>reduceAndCheck</w:t>
+      </w:r>
+      <w:r>
+        <w:rPr>
+          <w:rFonts w:ascii="Consolas" w:eastAsia="Times New Roman" w:hAnsi="Consolas" w:cs="Consolas"/>
+          <w:color w:val="D4D4D4"/>
+          <w:sz w:val="21"/>
+          <w:szCs w:val="21"/>
+          <w:lang w:val="en-US"/>
+        </w:rPr>
+        <w:t xml:space="preserve"> () {</w:t>
+      </w:r>
+    </w:p>
+    <w:p>
+      <w:pPr>
+        <w:shd w:val="clear" w:color="auto" w:fill="1E1E1E"/>
+        <w:spacing w:after="0" w:line="285" w:lineRule="atLeast"/>
+        <w:rPr>
+          <w:rFonts w:ascii="Consolas" w:eastAsia="Times New Roman" w:hAnsi="Consolas" w:cs="Consolas"/>
+          <w:color w:val="D4D4D4"/>
+          <w:sz w:val="21"/>
+          <w:szCs w:val="21"/>
+          <w:lang w:val="en-US"/>
+        </w:rPr>
+      </w:pPr>
+      <w:r>
+        <w:rPr>
+          <w:rFonts w:ascii="Consolas" w:eastAsia="Times New Roman" w:hAnsi="Consolas" w:cs="Consolas"/>
+          <w:color w:val="D4D4D4"/>
+          <w:sz w:val="21"/>
+          <w:szCs w:val="21"/>
+          <w:lang w:val="en-US"/>
+        </w:rPr>
+        <w:t xml:space="preserve">    </w:t>
+      </w:r>
+      <w:r>
+        <w:rPr>
+          <w:rFonts w:ascii="Consolas" w:eastAsia="Times New Roman" w:hAnsi="Consolas" w:cs="Consolas"/>
+          <w:color w:val="C586C0"/>
+          <w:sz w:val="21"/>
+          <w:szCs w:val="21"/>
+          <w:lang w:val="en-US"/>
+        </w:rPr>
+        <w:t>if</w:t>
+      </w:r>
+      <w:r>
+        <w:rPr>
+          <w:rFonts w:ascii="Consolas" w:eastAsia="Times New Roman" w:hAnsi="Consolas" w:cs="Consolas"/>
+          <w:color w:val="D4D4D4"/>
+          <w:sz w:val="21"/>
+          <w:szCs w:val="21"/>
+          <w:lang w:val="en-US"/>
+        </w:rPr>
+        <w:t xml:space="preserve"> (</w:t>
+      </w:r>
+      <w:r>
+        <w:rPr>
+          <w:rFonts w:ascii="Consolas" w:eastAsia="Times New Roman" w:hAnsi="Consolas" w:cs="Consolas"/>
+          <w:color w:val="569CD6"/>
+          <w:sz w:val="21"/>
+          <w:szCs w:val="21"/>
+          <w:lang w:val="en-US"/>
+        </w:rPr>
+        <w:t>this</w:t>
+      </w:r>
+      <w:r>
+        <w:rPr>
+          <w:rFonts w:ascii="Consolas" w:eastAsia="Times New Roman" w:hAnsi="Consolas" w:cs="Consolas"/>
+          <w:color w:val="D4D4D4"/>
+          <w:sz w:val="21"/>
+          <w:szCs w:val="21"/>
+          <w:lang w:val="en-US"/>
+        </w:rPr>
+        <w:t>.</w:t>
+      </w:r>
+      <w:r>
+        <w:rPr>
+          <w:rFonts w:ascii="Consolas" w:eastAsia="Times New Roman" w:hAnsi="Consolas" w:cs="Consolas"/>
+          <w:color w:val="9CDCFE"/>
+          <w:sz w:val="21"/>
+          <w:szCs w:val="21"/>
+          <w:lang w:val="en-US"/>
+        </w:rPr>
+        <w:t>count</w:t>
+      </w:r>
+      <w:r>
+        <w:rPr>
+          <w:rFonts w:ascii="Consolas" w:eastAsia="Times New Roman" w:hAnsi="Consolas" w:cs="Consolas"/>
+          <w:color w:val="D4D4D4"/>
+          <w:sz w:val="21"/>
+          <w:szCs w:val="21"/>
+          <w:lang w:val="en-US"/>
+        </w:rPr>
+        <w:t xml:space="preserve"> === </w:t>
+      </w:r>
+      <w:r>
+        <w:rPr>
+          <w:rFonts w:ascii="Consolas" w:eastAsia="Times New Roman" w:hAnsi="Consolas" w:cs="Consolas"/>
+          <w:color w:val="B5CEA8"/>
+          <w:sz w:val="21"/>
+          <w:szCs w:val="21"/>
+          <w:lang w:val="en-US"/>
+        </w:rPr>
+        <w:t>0</w:t>
+      </w:r>
+      <w:r>
+        <w:rPr>
+          <w:rFonts w:ascii="Consolas" w:eastAsia="Times New Roman" w:hAnsi="Consolas" w:cs="Consolas"/>
+          <w:color w:val="D4D4D4"/>
+          <w:sz w:val="21"/>
+          <w:szCs w:val="21"/>
+          <w:lang w:val="en-US"/>
+        </w:rPr>
+        <w:t>) {</w:t>
+      </w:r>
+    </w:p>
+    <w:p>
+      <w:pPr>
+        <w:shd w:val="clear" w:color="auto" w:fill="1E1E1E"/>
+        <w:spacing w:after="0" w:line="285" w:lineRule="atLeast"/>
+        <w:rPr>
+          <w:rFonts w:ascii="Consolas" w:eastAsia="Times New Roman" w:hAnsi="Consolas" w:cs="Consolas"/>
+          <w:color w:val="D4D4D4"/>
+          <w:sz w:val="21"/>
+          <w:szCs w:val="21"/>
+          <w:lang w:val="en-US"/>
+        </w:rPr>
+      </w:pPr>
+      <w:r>
+        <w:rPr>
+          <w:rFonts w:ascii="Consolas" w:eastAsia="Times New Roman" w:hAnsi="Consolas" w:cs="Consolas"/>
+          <w:color w:val="D4D4D4"/>
+          <w:sz w:val="21"/>
+          <w:szCs w:val="21"/>
+          <w:lang w:val="en-US"/>
+        </w:rPr>
+        <w:t xml:space="preserve">      </w:t>
+      </w:r>
+      <w:r>
+        <w:rPr>
+          <w:rFonts w:ascii="Consolas" w:eastAsia="Times New Roman" w:hAnsi="Consolas" w:cs="Consolas"/>
+          <w:color w:val="9CDCFE"/>
+          <w:sz w:val="21"/>
+          <w:szCs w:val="21"/>
+          <w:lang w:val="en-US"/>
+        </w:rPr>
+        <w:t>mySound</w:t>
+      </w:r>
+      <w:r>
+        <w:rPr>
+          <w:rFonts w:ascii="Consolas" w:eastAsia="Times New Roman" w:hAnsi="Consolas" w:cs="Consolas"/>
+          <w:color w:val="D4D4D4"/>
+          <w:sz w:val="21"/>
+          <w:szCs w:val="21"/>
+          <w:lang w:val="en-US"/>
+        </w:rPr>
+        <w:t>.</w:t>
+      </w:r>
+      <w:r>
+        <w:rPr>
+          <w:rFonts w:ascii="Consolas" w:eastAsia="Times New Roman" w:hAnsi="Consolas" w:cs="Consolas"/>
+          <w:color w:val="DCDCAA"/>
+          <w:sz w:val="21"/>
+          <w:szCs w:val="21"/>
+          <w:lang w:val="en-US"/>
+        </w:rPr>
+        <w:t>playWithID</w:t>
+      </w:r>
+      <w:r>
+        <w:rPr>
+          <w:rFonts w:ascii="Consolas" w:eastAsia="Times New Roman" w:hAnsi="Consolas" w:cs="Consolas"/>
+          <w:color w:val="D4D4D4"/>
+          <w:sz w:val="21"/>
+          <w:szCs w:val="21"/>
+          <w:lang w:val="en-US"/>
+        </w:rPr>
+        <w:t>(</w:t>
+      </w:r>
+      <w:r>
+        <w:rPr>
+          <w:rFonts w:ascii="Consolas" w:eastAsia="Times New Roman" w:hAnsi="Consolas" w:cs="Consolas"/>
+          <w:color w:val="CE9178"/>
+          <w:sz w:val="21"/>
+          <w:szCs w:val="21"/>
+          <w:lang w:val="en-US"/>
+        </w:rPr>
+        <w:t>'Defeat'</w:t>
+      </w:r>
+      <w:r>
+        <w:rPr>
+          <w:rFonts w:ascii="Consolas" w:eastAsia="Times New Roman" w:hAnsi="Consolas" w:cs="Consolas"/>
+          <w:color w:val="D4D4D4"/>
+          <w:sz w:val="21"/>
+          <w:szCs w:val="21"/>
+          <w:lang w:val="en-US"/>
+        </w:rPr>
+        <w:t>)</w:t>
+      </w:r>
+    </w:p>
+    <w:p>
+      <w:pPr>
+        <w:shd w:val="clear" w:color="auto" w:fill="1E1E1E"/>
+        <w:spacing w:after="0" w:line="285" w:lineRule="atLeast"/>
+        <w:rPr>
+          <w:rFonts w:ascii="Consolas" w:eastAsia="Times New Roman" w:hAnsi="Consolas" w:cs="Consolas"/>
+          <w:color w:val="D4D4D4"/>
+          <w:sz w:val="21"/>
+          <w:szCs w:val="21"/>
+          <w:lang w:val="en-US"/>
+        </w:rPr>
+      </w:pPr>
+      <w:r>
+        <w:rPr>
+          <w:rFonts w:ascii="Consolas" w:eastAsia="Times New Roman" w:hAnsi="Consolas" w:cs="Consolas"/>
+          <w:color w:val="D4D4D4"/>
+          <w:sz w:val="21"/>
+          <w:szCs w:val="21"/>
+          <w:lang w:val="en-US"/>
+        </w:rPr>
+        <w:t xml:space="preserve">      </w:t>
+      </w:r>
+      <w:r>
+        <w:rPr>
+          <w:rFonts w:ascii="Consolas" w:eastAsia="Times New Roman" w:hAnsi="Consolas" w:cs="Consolas"/>
+          <w:color w:val="C586C0"/>
+          <w:sz w:val="21"/>
+          <w:szCs w:val="21"/>
+          <w:lang w:val="en-US"/>
+        </w:rPr>
+        <w:t>return</w:t>
+      </w:r>
+      <w:r>
+        <w:rPr>
+          <w:rFonts w:ascii="Consolas" w:eastAsia="Times New Roman" w:hAnsi="Consolas" w:cs="Consolas"/>
+          <w:color w:val="D4D4D4"/>
+          <w:sz w:val="21"/>
+          <w:szCs w:val="21"/>
+          <w:lang w:val="en-US"/>
+        </w:rPr>
+        <w:t xml:space="preserve"> </w:t>
+      </w:r>
+      <w:r>
+        <w:rPr>
+          <w:rFonts w:ascii="Consolas" w:eastAsia="Times New Roman" w:hAnsi="Consolas" w:cs="Consolas"/>
+          <w:color w:val="CE9178"/>
+          <w:sz w:val="21"/>
+          <w:szCs w:val="21"/>
+          <w:lang w:val="en-US"/>
+        </w:rPr>
+        <w:t>'lost'</w:t>
+      </w:r>
+    </w:p>
+    <w:p>
+      <w:pPr>
+        <w:shd w:val="clear" w:color="auto" w:fill="1E1E1E"/>
+        <w:spacing w:after="0" w:line="285" w:lineRule="atLeast"/>
+        <w:rPr>
+          <w:rFonts w:ascii="Consolas" w:eastAsia="Times New Roman" w:hAnsi="Consolas" w:cs="Consolas"/>
+          <w:color w:val="D4D4D4"/>
+          <w:sz w:val="21"/>
+          <w:szCs w:val="21"/>
+          <w:lang w:val="en-US"/>
+        </w:rPr>
+      </w:pPr>
+      <w:r>
+        <w:rPr>
+          <w:rFonts w:ascii="Consolas" w:eastAsia="Times New Roman" w:hAnsi="Consolas" w:cs="Consolas"/>
+          <w:color w:val="D4D4D4"/>
+          <w:sz w:val="21"/>
+          <w:szCs w:val="21"/>
+          <w:lang w:val="en-US"/>
+        </w:rPr>
+        <w:t xml:space="preserve">    } </w:t>
+      </w:r>
+      <w:r>
+        <w:rPr>
+          <w:rFonts w:ascii="Consolas" w:eastAsia="Times New Roman" w:hAnsi="Consolas" w:cs="Consolas"/>
+          <w:color w:val="C586C0"/>
+          <w:sz w:val="21"/>
+          <w:szCs w:val="21"/>
+          <w:lang w:val="en-US"/>
+        </w:rPr>
+        <w:t>else</w:t>
+      </w:r>
+      <w:r>
+        <w:rPr>
+          <w:rFonts w:ascii="Consolas" w:eastAsia="Times New Roman" w:hAnsi="Consolas" w:cs="Consolas"/>
+          <w:color w:val="D4D4D4"/>
+          <w:sz w:val="21"/>
+          <w:szCs w:val="21"/>
+          <w:lang w:val="en-US"/>
+        </w:rPr>
+        <w:t xml:space="preserve"> {</w:t>
+      </w:r>
+    </w:p>
+    <w:p>
+      <w:pPr>
+        <w:shd w:val="clear" w:color="auto" w:fill="1E1E1E"/>
+        <w:spacing w:after="0" w:line="285" w:lineRule="atLeast"/>
+        <w:rPr>
+          <w:rFonts w:ascii="Consolas" w:eastAsia="Times New Roman" w:hAnsi="Consolas" w:cs="Consolas"/>
+          <w:color w:val="D4D4D4"/>
+          <w:sz w:val="21"/>
+          <w:szCs w:val="21"/>
+          <w:lang w:val="en-US"/>
+        </w:rPr>
+      </w:pPr>
+      <w:r>
+        <w:rPr>
+          <w:rFonts w:ascii="Consolas" w:eastAsia="Times New Roman" w:hAnsi="Consolas" w:cs="Consolas"/>
+          <w:color w:val="D4D4D4"/>
+          <w:sz w:val="21"/>
+          <w:szCs w:val="21"/>
+          <w:lang w:val="en-US"/>
+        </w:rPr>
+        <w:t xml:space="preserve">      </w:t>
+      </w:r>
+      <w:r>
+        <w:rPr>
+          <w:rFonts w:ascii="Consolas" w:eastAsia="Times New Roman" w:hAnsi="Consolas" w:cs="Consolas"/>
+          <w:color w:val="569CD6"/>
+          <w:sz w:val="21"/>
+          <w:szCs w:val="21"/>
+          <w:lang w:val="en-US"/>
+        </w:rPr>
+        <w:t>this</w:t>
+      </w:r>
+      <w:r>
+        <w:rPr>
+          <w:rFonts w:ascii="Consolas" w:eastAsia="Times New Roman" w:hAnsi="Consolas" w:cs="Consolas"/>
+          <w:color w:val="D4D4D4"/>
+          <w:sz w:val="21"/>
+          <w:szCs w:val="21"/>
+          <w:lang w:val="en-US"/>
+        </w:rPr>
+        <w:t>.</w:t>
+      </w:r>
+      <w:r>
+        <w:rPr>
+          <w:rFonts w:ascii="Consolas" w:eastAsia="Times New Roman" w:hAnsi="Consolas" w:cs="Consolas"/>
+          <w:color w:val="9CDCFE"/>
+          <w:sz w:val="21"/>
+          <w:szCs w:val="21"/>
+          <w:lang w:val="en-US"/>
+        </w:rPr>
+        <w:t>count</w:t>
+      </w:r>
+      <w:r>
+        <w:rPr>
+          <w:rFonts w:ascii="Consolas" w:eastAsia="Times New Roman" w:hAnsi="Consolas" w:cs="Consolas"/>
+          <w:color w:val="D4D4D4"/>
+          <w:sz w:val="21"/>
+          <w:szCs w:val="21"/>
+          <w:lang w:val="en-US"/>
+        </w:rPr>
+        <w:t>--</w:t>
+      </w:r>
+    </w:p>
+    <w:p>
+      <w:pPr>
+        <w:shd w:val="clear" w:color="auto" w:fill="1E1E1E"/>
+        <w:spacing w:after="0" w:line="285" w:lineRule="atLeast"/>
+        <w:rPr>
+          <w:rFonts w:ascii="Consolas" w:eastAsia="Times New Roman" w:hAnsi="Consolas" w:cs="Consolas"/>
+          <w:color w:val="D4D4D4"/>
+          <w:sz w:val="21"/>
+          <w:szCs w:val="21"/>
+          <w:lang w:val="en-US"/>
+        </w:rPr>
+      </w:pPr>
+      <w:r>
+        <w:rPr>
+          <w:rFonts w:ascii="Consolas" w:eastAsia="Times New Roman" w:hAnsi="Consolas" w:cs="Consolas"/>
+          <w:color w:val="D4D4D4"/>
+          <w:sz w:val="21"/>
+          <w:szCs w:val="21"/>
+          <w:lang w:val="en-US"/>
+        </w:rPr>
+        <w:t xml:space="preserve">      </w:t>
+      </w:r>
+      <w:r>
+        <w:rPr>
+          <w:rFonts w:ascii="Consolas" w:eastAsia="Times New Roman" w:hAnsi="Consolas" w:cs="Consolas"/>
+          <w:color w:val="9CDCFE"/>
+          <w:sz w:val="21"/>
+          <w:szCs w:val="21"/>
+          <w:lang w:val="en-US"/>
+        </w:rPr>
+        <w:t>mySound</w:t>
+      </w:r>
+      <w:r>
+        <w:rPr>
+          <w:rFonts w:ascii="Consolas" w:eastAsia="Times New Roman" w:hAnsi="Consolas" w:cs="Consolas"/>
+          <w:color w:val="D4D4D4"/>
+          <w:sz w:val="21"/>
+          <w:szCs w:val="21"/>
+          <w:lang w:val="en-US"/>
+        </w:rPr>
+        <w:t>.</w:t>
+      </w:r>
+      <w:r>
+        <w:rPr>
+          <w:rFonts w:ascii="Consolas" w:eastAsia="Times New Roman" w:hAnsi="Consolas" w:cs="Consolas"/>
+          <w:color w:val="DCDCAA"/>
+          <w:sz w:val="21"/>
+          <w:szCs w:val="21"/>
+          <w:lang w:val="en-US"/>
+        </w:rPr>
+        <w:t>playWithID</w:t>
+      </w:r>
+      <w:r>
+        <w:rPr>
+          <w:rFonts w:ascii="Consolas" w:eastAsia="Times New Roman" w:hAnsi="Consolas" w:cs="Consolas"/>
+          <w:color w:val="D4D4D4"/>
+          <w:sz w:val="21"/>
+          <w:szCs w:val="21"/>
+          <w:lang w:val="en-US"/>
+        </w:rPr>
+        <w:t>(</w:t>
+      </w:r>
+      <w:r>
+        <w:rPr>
+          <w:rFonts w:ascii="Consolas" w:eastAsia="Times New Roman" w:hAnsi="Consolas" w:cs="Consolas"/>
+          <w:color w:val="CE9178"/>
+          <w:sz w:val="21"/>
+          <w:szCs w:val="21"/>
+          <w:lang w:val="en-US"/>
+        </w:rPr>
+        <w:t>'Death'</w:t>
+      </w:r>
+      <w:r>
+        <w:rPr>
+          <w:rFonts w:ascii="Consolas" w:eastAsia="Times New Roman" w:hAnsi="Consolas" w:cs="Consolas"/>
+          <w:color w:val="D4D4D4"/>
+          <w:sz w:val="21"/>
+          <w:szCs w:val="21"/>
+          <w:lang w:val="en-US"/>
+        </w:rPr>
+        <w:t>)</w:t>
+      </w:r>
+    </w:p>
+    <w:p>
+      <w:pPr>
+        <w:shd w:val="clear" w:color="auto" w:fill="1E1E1E"/>
+        <w:spacing w:after="0" w:line="285" w:lineRule="atLeast"/>
+        <w:rPr>
+          <w:rFonts w:ascii="Consolas" w:eastAsia="Times New Roman" w:hAnsi="Consolas" w:cs="Consolas"/>
+          <w:color w:val="D4D4D4"/>
+          <w:sz w:val="21"/>
+          <w:szCs w:val="21"/>
+          <w:lang w:val="en-US"/>
+        </w:rPr>
+      </w:pPr>
+      <w:r>
+        <w:rPr>
+          <w:rFonts w:ascii="Consolas" w:eastAsia="Times New Roman" w:hAnsi="Consolas" w:cs="Consolas"/>
+          <w:color w:val="D4D4D4"/>
+          <w:sz w:val="21"/>
+          <w:szCs w:val="21"/>
+          <w:lang w:val="en-US"/>
+        </w:rPr>
+        <w:t xml:space="preserve">      </w:t>
+      </w:r>
+      <w:r>
+        <w:rPr>
+          <w:rFonts w:ascii="Consolas" w:eastAsia="Times New Roman" w:hAnsi="Consolas" w:cs="Consolas"/>
+          <w:color w:val="C586C0"/>
+          <w:sz w:val="21"/>
+          <w:szCs w:val="21"/>
+          <w:lang w:val="en-US"/>
+        </w:rPr>
+        <w:t>return</w:t>
+      </w:r>
+      <w:r>
+        <w:rPr>
+          <w:rFonts w:ascii="Consolas" w:eastAsia="Times New Roman" w:hAnsi="Consolas" w:cs="Consolas"/>
+          <w:color w:val="D4D4D4"/>
+          <w:sz w:val="21"/>
+          <w:szCs w:val="21"/>
+          <w:lang w:val="en-US"/>
+        </w:rPr>
+        <w:t xml:space="preserve"> </w:t>
+      </w:r>
+      <w:r>
+        <w:rPr>
+          <w:rFonts w:ascii="Consolas" w:eastAsia="Times New Roman" w:hAnsi="Consolas" w:cs="Consolas"/>
+          <w:color w:val="CE9178"/>
+          <w:sz w:val="21"/>
+          <w:szCs w:val="21"/>
+          <w:lang w:val="en-US"/>
+        </w:rPr>
+        <w:t>'playing'</w:t>
+      </w:r>
+    </w:p>
+    <w:p>
+      <w:pPr>
+        <w:shd w:val="clear" w:color="auto" w:fill="1E1E1E"/>
+        <w:spacing w:after="0" w:line="285" w:lineRule="atLeast"/>
+        <w:rPr>
+          <w:rFonts w:ascii="Consolas" w:eastAsia="Times New Roman" w:hAnsi="Consolas" w:cs="Consolas"/>
+          <w:color w:val="D4D4D4"/>
+          <w:sz w:val="21"/>
+          <w:szCs w:val="21"/>
+          <w:lang w:val="en-US"/>
+        </w:rPr>
+      </w:pPr>
+      <w:r>
+        <w:rPr>
+          <w:rFonts w:ascii="Consolas" w:eastAsia="Times New Roman" w:hAnsi="Consolas" w:cs="Consolas"/>
+          <w:color w:val="D4D4D4"/>
+          <w:sz w:val="21"/>
+          <w:szCs w:val="21"/>
+          <w:lang w:val="en-US"/>
+        </w:rPr>
+        <w:t xml:space="preserve">    }</w:t>
+      </w:r>
+    </w:p>
+    <w:p>
+      <w:pPr>
+        <w:shd w:val="clear" w:color="auto" w:fill="1E1E1E"/>
+        <w:spacing w:after="0" w:line="285" w:lineRule="atLeast"/>
+        <w:rPr>
+          <w:rFonts w:ascii="Consolas" w:eastAsia="Times New Roman" w:hAnsi="Consolas" w:cs="Consolas"/>
+          <w:color w:val="D4D4D4"/>
+          <w:sz w:val="21"/>
+          <w:szCs w:val="21"/>
+          <w:lang w:val="en-US"/>
+        </w:rPr>
+      </w:pPr>
+      <w:r>
+        <w:rPr>
+          <w:rFonts w:ascii="Consolas" w:eastAsia="Times New Roman" w:hAnsi="Consolas" w:cs="Consolas"/>
+          <w:color w:val="D4D4D4"/>
+          <w:sz w:val="21"/>
+          <w:szCs w:val="21"/>
+          <w:lang w:val="en-US"/>
+        </w:rPr>
+        <w:t xml:space="preserve">  }</w:t>
+      </w:r>
+    </w:p>
+    <w:p>
+      <w:pPr>
+        <w:shd w:val="clear" w:color="auto" w:fill="1E1E1E"/>
+        <w:spacing w:after="0" w:line="285" w:lineRule="atLeast"/>
+        <w:rPr>
+          <w:rFonts w:ascii="Consolas" w:eastAsia="Times New Roman" w:hAnsi="Consolas" w:cs="Consolas"/>
+          <w:color w:val="D4D4D4"/>
+          <w:sz w:val="21"/>
+          <w:szCs w:val="21"/>
+          <w:lang w:val="en-US"/>
+        </w:rPr>
+      </w:pPr>
+      <w:r>
+        <w:rPr>
+          <w:rFonts w:ascii="Consolas" w:eastAsia="Times New Roman" w:hAnsi="Consolas" w:cs="Consolas"/>
+          <w:color w:val="D4D4D4"/>
+          <w:sz w:val="21"/>
+          <w:szCs w:val="21"/>
+          <w:lang w:val="en-US"/>
+        </w:rPr>
+        <w:t>}</w:t>
+      </w:r>
     </w:p>
     <w:p>
       <w:pPr>

</xml_diff>